<commit_message>
Add barometer section & more GPS
Signed-off-by: Misha Turnbull <mishaturnbull@gmail.com>
</commit_message>
<xml_diff>
--- a/Reports/PDR-Avionics.docx
+++ b/Reports/PDR-Avionics.docx
@@ -101,7 +101,7 @@
                     <pic:cNvPicPr/>
                   </pic:nvPicPr>
                   <pic:blipFill>
-                    <a:blip r:embed="rId5" cstate="print">
+                    <a:blip r:embed="rId7" cstate="print">
                       <a:extLst>
                         <a:ext uri="{28A0092B-C50C-407E-A947-70E740481C1C}">
                           <a14:useLocalDpi xmlns:a14="http://schemas.microsoft.com/office/drawing/2010/main" val="0"/>
@@ -215,7 +215,7 @@
             </w:rPr>
             <w:fldChar w:fldCharType="separate"/>
           </w:r>
-          <w:hyperlink w:anchor="_Toc1652194" w:history="1">
+          <w:hyperlink w:anchor="_Toc1653101" w:history="1">
             <w:r>
               <w:rPr>
                 <w:rStyle w:val="Hyperlink"/>
@@ -242,7 +242,7 @@
                 <w:noProof/>
                 <w:webHidden/>
               </w:rPr>
-              <w:instrText xml:space="preserve"> PAGEREF _Toc1652194 \h </w:instrText>
+              <w:instrText xml:space="preserve"> PAGEREF _Toc1653101 \h </w:instrText>
             </w:r>
             <w:r>
               <w:rPr>
@@ -285,7 +285,7 @@
               <w:sz w:val="22"/>
             </w:rPr>
           </w:pPr>
-          <w:hyperlink w:anchor="_Toc1652195" w:history="1">
+          <w:hyperlink w:anchor="_Toc1653102" w:history="1">
             <w:r>
               <w:rPr>
                 <w:rStyle w:val="Hyperlink"/>
@@ -312,7 +312,7 @@
                 <w:noProof/>
                 <w:webHidden/>
               </w:rPr>
-              <w:instrText xml:space="preserve"> PAGEREF _Toc1652195 \h </w:instrText>
+              <w:instrText xml:space="preserve"> PAGEREF _Toc1653102 \h </w:instrText>
             </w:r>
             <w:r>
               <w:rPr>
@@ -355,7 +355,7 @@
               <w:sz w:val="22"/>
             </w:rPr>
           </w:pPr>
-          <w:hyperlink w:anchor="_Toc1652196" w:history="1">
+          <w:hyperlink w:anchor="_Toc1653103" w:history="1">
             <w:r>
               <w:rPr>
                 <w:rStyle w:val="Hyperlink"/>
@@ -382,7 +382,7 @@
                 <w:noProof/>
                 <w:webHidden/>
               </w:rPr>
-              <w:instrText xml:space="preserve"> PAGEREF _Toc1652196 \h </w:instrText>
+              <w:instrText xml:space="preserve"> PAGEREF _Toc1653103 \h </w:instrText>
             </w:r>
             <w:r>
               <w:rPr>
@@ -425,7 +425,7 @@
               <w:sz w:val="22"/>
             </w:rPr>
           </w:pPr>
-          <w:hyperlink w:anchor="_Toc1652197" w:history="1">
+          <w:hyperlink w:anchor="_Toc1653104" w:history="1">
             <w:r>
               <w:rPr>
                 <w:rStyle w:val="Hyperlink"/>
@@ -452,7 +452,7 @@
                 <w:noProof/>
                 <w:webHidden/>
               </w:rPr>
-              <w:instrText xml:space="preserve"> PAGEREF _Toc1652197 \h </w:instrText>
+              <w:instrText xml:space="preserve"> PAGEREF _Toc1653104 \h </w:instrText>
             </w:r>
             <w:r>
               <w:rPr>
@@ -508,7 +508,7 @@
       <w:pPr>
         <w:pStyle w:val="Heading1"/>
       </w:pPr>
-      <w:bookmarkStart w:id="0" w:name="_Toc1652194"/>
+      <w:bookmarkStart w:id="0" w:name="_Toc1653101"/>
       <w:r>
         <w:lastRenderedPageBreak/>
         <w:t>Overall System Architecture</w:t>
@@ -644,7 +644,7 @@
       <w:pPr>
         <w:pStyle w:val="Heading1"/>
       </w:pPr>
-      <w:bookmarkStart w:id="1" w:name="_Toc1652195"/>
+      <w:bookmarkStart w:id="1" w:name="_Toc1653102"/>
       <w:r>
         <w:t>Electronics and Altitude Monitoring</w:t>
       </w:r>
@@ -712,7 +712,7 @@
       <w:pPr>
         <w:pStyle w:val="Heading2"/>
       </w:pPr>
-      <w:bookmarkStart w:id="2" w:name="_Toc1652196"/>
+      <w:bookmarkStart w:id="2" w:name="_Toc1653103"/>
       <w:r>
         <w:lastRenderedPageBreak/>
         <w:t>Avionics System Overview</w:t>
@@ -728,7 +728,7 @@
       <w:pPr>
         <w:pStyle w:val="Heading3"/>
       </w:pPr>
-      <w:bookmarkStart w:id="3" w:name="_Toc1652197"/>
+      <w:bookmarkStart w:id="3" w:name="_Toc1653104"/>
       <w:r>
         <w:t>Position Monitoring</w:t>
       </w:r>
@@ -1071,24 +1071,14 @@
       <w:r>
         <w:t xml:space="preserve">Table </w:t>
       </w:r>
-      <w:r>
-        <w:fldChar w:fldCharType="begin"/>
-      </w:r>
-      <w:r>
-        <w:instrText xml:space="preserve"> SEQ Table \* ARABIC </w:instrText>
-      </w:r>
-      <w:r>
-        <w:fldChar w:fldCharType="separate"/>
-      </w:r>
-      <w:r>
-        <w:rPr>
-          <w:noProof/>
-        </w:rPr>
-        <w:t>1</w:t>
-      </w:r>
-      <w:r>
-        <w:fldChar w:fldCharType="end"/>
-      </w:r>
+      <w:fldSimple w:instr=" SEQ Table \* ARABIC ">
+        <w:r>
+          <w:rPr>
+            <w:noProof/>
+          </w:rPr>
+          <w:t>1</w:t>
+        </w:r>
+      </w:fldSimple>
       <w:r>
         <w:t>: Position determination data sources</w:t>
       </w:r>
@@ -1282,6 +1272,82 @@
       </w:r>
       <w:r>
         <w:t xml:space="preserve">.  </w:t>
+      </w:r>
+      <w:r>
+        <w:t xml:space="preserve">Since it provides </w:t>
+      </w:r>
+      <w:r>
+        <w:t>3-dimensional</w:t>
+      </w:r>
+      <w:r>
+        <w:t xml:space="preserve"> position, we can derive velocity and acceleration (although the latter may take a few seconds to gather enough data).  This data provides augmentation and cross-referencing </w:t>
+      </w:r>
+      <w:r>
+        <w:t>for INS and barometric subsystems</w:t>
+      </w:r>
+      <w:r>
+        <w:t xml:space="preserve"> up to the limit of 18km.  </w:t>
+      </w:r>
+      <w:r>
+        <w:t xml:space="preserve">We can </w:t>
+      </w:r>
+      <w:r>
+        <w:t>use this data to determine errors between the systems, store those differences, and apply them over the rest of the flight.</w:t>
+      </w:r>
+    </w:p>
+    <w:p>
+      <w:pPr>
+        <w:pStyle w:val="Heading4"/>
+      </w:pPr>
+      <w:r>
+        <w:t>Barome</w:t>
+      </w:r>
+      <w:r>
+        <w:t>tric Altimeter</w:t>
+      </w:r>
+    </w:p>
+    <w:p>
+      <w:r>
+        <w:t xml:space="preserve">A basic barometric altimeter has been used in aviation </w:t>
+      </w:r>
+      <w:r>
+        <w:t>since 1928.  Since the atmosphere</w:t>
+      </w:r>
+      <w:r>
+        <w:t>’s pressure decreases in a predictable manner,</w:t>
+      </w:r>
+      <w:r>
+        <w:t xml:space="preserve"> we can determine the vehicle’s altitude above mean sea level as a direct function of atmospheric pressure.  These functions have been well documented as they’re critical to aviation, </w:t>
+      </w:r>
+      <w:r>
+        <w:t xml:space="preserve">and therefore we can implement them directly with very little work.  Barometric sensors are cheap and readily available; the </w:t>
+      </w:r>
+      <w:r>
+        <w:t xml:space="preserve">MS5803-14BA unit </w:t>
+      </w:r>
+      <w:r>
+        <w:t>is rated all the way to and including 0 mbar of pressure</w:t>
+      </w:r>
+      <w:r>
+        <w:t xml:space="preserve">, and there are breakout boards </w:t>
+      </w:r>
+      <w:r>
+        <w:lastRenderedPageBreak/>
+        <w:t>available for both Serial Peripheral Interface (SPI) and Inter-Integrated Circuits (I</w:t>
+      </w:r>
+      <w:r>
+        <w:rPr>
+          <w:vertAlign w:val="superscript"/>
+        </w:rPr>
+        <w:t>2</w:t>
+      </w:r>
+      <w:r>
+        <w:t xml:space="preserve">C).  In fact, the code to interpret the altimeter data is already available.  </w:t>
+      </w:r>
+    </w:p>
+    <w:p>
+      <w:r>
+        <w:t xml:space="preserve">There are, unfortunately, restrictions on the altimeter’s use.  Since the barometer requires atmospheric pressure to function, </w:t>
       </w:r>
       <w:bookmarkStart w:id="4" w:name="_GoBack"/>
       <w:bookmarkEnd w:id="4"/>
@@ -1294,6 +1360,56 @@
     </w:sectPr>
   </w:body>
 </w:document>
+</file>
+
+<file path=word/endnotes.xml><?xml version="1.0" encoding="utf-8"?>
+<w:endnotes xmlns:wpc="http://schemas.microsoft.com/office/word/2010/wordprocessingCanvas" xmlns:cx="http://schemas.microsoft.com/office/drawing/2014/chartex" xmlns:cx1="http://schemas.microsoft.com/office/drawing/2015/9/8/chartex" xmlns:cx2="http://schemas.microsoft.com/office/drawing/2015/10/21/chartex" xmlns:cx3="http://schemas.microsoft.com/office/drawing/2016/5/9/chartex" xmlns:cx4="http://schemas.microsoft.com/office/drawing/2016/5/10/chartex" xmlns:cx5="http://schemas.microsoft.com/office/drawing/2016/5/11/chartex" xmlns:cx6="http://schemas.microsoft.com/office/drawing/2016/5/12/chartex" xmlns:cx7="http://schemas.microsoft.com/office/drawing/2016/5/13/chartex" xmlns:cx8="http://schemas.microsoft.com/office/drawing/2016/5/14/chartex" xmlns:mc="http://schemas.openxmlformats.org/markup-compatibility/2006" xmlns:aink="http://schemas.microsoft.com/office/drawing/2016/ink" xmlns:am3d="http://schemas.microsoft.com/office/drawing/2017/model3d" xmlns:o="urn:schemas-microsoft-com:office:office" xmlns:r="http://schemas.openxmlformats.org/officeDocument/2006/relationships" xmlns:m="http://schemas.openxmlformats.org/officeDocument/2006/math" xmlns:v="urn:schemas-microsoft-com:vml" xmlns:wp14="http://schemas.microsoft.com/office/word/2010/wordprocessingDrawing" xmlns:wp="http://schemas.openxmlformats.org/drawingml/2006/wordprocessingDrawing" xmlns:w10="urn:schemas-microsoft-com:office:word" xmlns:w="http://schemas.openxmlformats.org/wordprocessingml/2006/main" xmlns:w14="http://schemas.microsoft.com/office/word/2010/wordml" xmlns:w15="http://schemas.microsoft.com/office/word/2012/wordml" xmlns:w16cid="http://schemas.microsoft.com/office/word/2016/wordml/cid" xmlns:w16se="http://schemas.microsoft.com/office/word/2015/wordml/symex" xmlns:wpg="http://schemas.microsoft.com/office/word/2010/wordprocessingGroup" xmlns:wpi="http://schemas.microsoft.com/office/word/2010/wordprocessingInk" xmlns:wne="http://schemas.microsoft.com/office/word/2006/wordml" xmlns:wps="http://schemas.microsoft.com/office/word/2010/wordprocessingShape" mc:Ignorable="w14 w15 w16se w16cid wp14">
+  <w:endnote w:type="separator" w:id="-1">
+    <w:p>
+      <w:pPr>
+        <w:spacing w:after="0" w:line="240" w:lineRule="auto"/>
+      </w:pPr>
+      <w:r>
+        <w:separator/>
+      </w:r>
+    </w:p>
+  </w:endnote>
+  <w:endnote w:type="continuationSeparator" w:id="0">
+    <w:p>
+      <w:pPr>
+        <w:spacing w:after="0" w:line="240" w:lineRule="auto"/>
+      </w:pPr>
+      <w:r>
+        <w:continuationSeparator/>
+      </w:r>
+    </w:p>
+  </w:endnote>
+</w:endnotes>
+</file>
+
+<file path=word/footnotes.xml><?xml version="1.0" encoding="utf-8"?>
+<w:footnotes xmlns:wpc="http://schemas.microsoft.com/office/word/2010/wordprocessingCanvas" xmlns:cx="http://schemas.microsoft.com/office/drawing/2014/chartex" xmlns:cx1="http://schemas.microsoft.com/office/drawing/2015/9/8/chartex" xmlns:cx2="http://schemas.microsoft.com/office/drawing/2015/10/21/chartex" xmlns:cx3="http://schemas.microsoft.com/office/drawing/2016/5/9/chartex" xmlns:cx4="http://schemas.microsoft.com/office/drawing/2016/5/10/chartex" xmlns:cx5="http://schemas.microsoft.com/office/drawing/2016/5/11/chartex" xmlns:cx6="http://schemas.microsoft.com/office/drawing/2016/5/12/chartex" xmlns:cx7="http://schemas.microsoft.com/office/drawing/2016/5/13/chartex" xmlns:cx8="http://schemas.microsoft.com/office/drawing/2016/5/14/chartex" xmlns:mc="http://schemas.openxmlformats.org/markup-compatibility/2006" xmlns:aink="http://schemas.microsoft.com/office/drawing/2016/ink" xmlns:am3d="http://schemas.microsoft.com/office/drawing/2017/model3d" xmlns:o="urn:schemas-microsoft-com:office:office" xmlns:r="http://schemas.openxmlformats.org/officeDocument/2006/relationships" xmlns:m="http://schemas.openxmlformats.org/officeDocument/2006/math" xmlns:v="urn:schemas-microsoft-com:vml" xmlns:wp14="http://schemas.microsoft.com/office/word/2010/wordprocessingDrawing" xmlns:wp="http://schemas.openxmlformats.org/drawingml/2006/wordprocessingDrawing" xmlns:w10="urn:schemas-microsoft-com:office:word" xmlns:w="http://schemas.openxmlformats.org/wordprocessingml/2006/main" xmlns:w14="http://schemas.microsoft.com/office/word/2010/wordml" xmlns:w15="http://schemas.microsoft.com/office/word/2012/wordml" xmlns:w16cid="http://schemas.microsoft.com/office/word/2016/wordml/cid" xmlns:w16se="http://schemas.microsoft.com/office/word/2015/wordml/symex" xmlns:wpg="http://schemas.microsoft.com/office/word/2010/wordprocessingGroup" xmlns:wpi="http://schemas.microsoft.com/office/word/2010/wordprocessingInk" xmlns:wne="http://schemas.microsoft.com/office/word/2006/wordml" xmlns:wps="http://schemas.microsoft.com/office/word/2010/wordprocessingShape" mc:Ignorable="w14 w15 w16se w16cid wp14">
+  <w:footnote w:type="separator" w:id="-1">
+    <w:p>
+      <w:pPr>
+        <w:spacing w:after="0" w:line="240" w:lineRule="auto"/>
+      </w:pPr>
+      <w:r>
+        <w:separator/>
+      </w:r>
+    </w:p>
+  </w:footnote>
+  <w:footnote w:type="continuationSeparator" w:id="0">
+    <w:p>
+      <w:pPr>
+        <w:spacing w:after="0" w:line="240" w:lineRule="auto"/>
+      </w:pPr>
+      <w:r>
+        <w:continuationSeparator/>
+      </w:r>
+    </w:p>
+  </w:footnote>
+</w:footnotes>
 </file>
 
 <file path=word/styles.xml><?xml version="1.0" encoding="utf-8"?>
@@ -2040,6 +2156,58 @@
       <w:ind w:left="240" w:hanging="240"/>
     </w:pPr>
   </w:style>
+  <w:style w:type="paragraph" w:styleId="Header">
+    <w:name w:val="header"/>
+    <w:basedOn w:val="Normal"/>
+    <w:link w:val="HeaderChar"/>
+    <w:uiPriority w:val="99"/>
+    <w:unhideWhenUsed/>
+    <w:rsid w:val="006D17DA"/>
+    <w:pPr>
+      <w:tabs>
+        <w:tab w:val="center" w:pos="4680"/>
+        <w:tab w:val="right" w:pos="9360"/>
+      </w:tabs>
+      <w:spacing w:after="0" w:line="240" w:lineRule="auto"/>
+    </w:pPr>
+  </w:style>
+  <w:style w:type="character" w:customStyle="1" w:styleId="HeaderChar">
+    <w:name w:val="Header Char"/>
+    <w:basedOn w:val="DefaultParagraphFont"/>
+    <w:link w:val="Header"/>
+    <w:uiPriority w:val="99"/>
+    <w:rsid w:val="006D17DA"/>
+    <w:rPr>
+      <w:rFonts w:ascii="Times New Roman" w:hAnsi="Times New Roman"/>
+      <w:sz w:val="24"/>
+    </w:rPr>
+  </w:style>
+  <w:style w:type="paragraph" w:styleId="Footer">
+    <w:name w:val="footer"/>
+    <w:basedOn w:val="Normal"/>
+    <w:link w:val="FooterChar"/>
+    <w:uiPriority w:val="99"/>
+    <w:unhideWhenUsed/>
+    <w:rsid w:val="006D17DA"/>
+    <w:pPr>
+      <w:tabs>
+        <w:tab w:val="center" w:pos="4680"/>
+        <w:tab w:val="right" w:pos="9360"/>
+      </w:tabs>
+      <w:spacing w:after="0" w:line="240" w:lineRule="auto"/>
+    </w:pPr>
+  </w:style>
+  <w:style w:type="character" w:customStyle="1" w:styleId="FooterChar">
+    <w:name w:val="Footer Char"/>
+    <w:basedOn w:val="DefaultParagraphFont"/>
+    <w:link w:val="Footer"/>
+    <w:uiPriority w:val="99"/>
+    <w:rsid w:val="006D17DA"/>
+    <w:rPr>
+      <w:rFonts w:ascii="Times New Roman" w:hAnsi="Times New Roman"/>
+      <w:sz w:val="24"/>
+    </w:rPr>
+  </w:style>
 </w:styles>
 </file>
 
@@ -2343,7 +2511,7 @@
 </file>
 
 <file path=customXml/itemProps1.xml><?xml version="1.0" encoding="utf-8"?>
-<ds:datastoreItem xmlns:ds="http://schemas.openxmlformats.org/officeDocument/2006/customXml" ds:itemID="{AA702720-8041-441D-8BBF-CAD3A8BB9989}">
+<ds:datastoreItem xmlns:ds="http://schemas.openxmlformats.org/officeDocument/2006/customXml" ds:itemID="{F0AAA2EB-BA37-4318-90D3-6328A9539D8B}">
   <ds:schemaRefs>
     <ds:schemaRef ds:uri="http://schemas.openxmlformats.org/officeDocument/2006/bibliography"/>
   </ds:schemaRefs>

</xml_diff>

<commit_message>
Add INS section start
Signed-off-by: Misha Turnbull <mishaturnbull@gmail.com>
</commit_message>
<xml_diff>
--- a/Reports/PDR-Avionics.docx
+++ b/Reports/PDR-Avionics.docx
@@ -205,7 +205,7 @@
               <w:bCs/>
               <w:noProof/>
             </w:rPr>
-            <w:instrText xml:space="preserve"> TOC \o "1-3" \h \z \u </w:instrText>
+            <w:instrText xml:space="preserve"> TOC \o "1-4" \h \z \u </w:instrText>
           </w:r>
           <w:r>
             <w:rPr>
@@ -215,7 +215,7 @@
             </w:rPr>
             <w:fldChar w:fldCharType="separate"/>
           </w:r>
-          <w:hyperlink w:anchor="_Toc1731945" w:history="1">
+          <w:hyperlink w:anchor="_Toc1776793" w:history="1">
             <w:r>
               <w:rPr>
                 <w:rStyle w:val="Hyperlink"/>
@@ -242,7 +242,7 @@
                 <w:noProof/>
                 <w:webHidden/>
               </w:rPr>
-              <w:instrText xml:space="preserve"> PAGEREF _Toc1731945 \h </w:instrText>
+              <w:instrText xml:space="preserve"> PAGEREF _Toc1776793 \h </w:instrText>
             </w:r>
             <w:r>
               <w:rPr>
@@ -285,7 +285,7 @@
               <w:sz w:val="22"/>
             </w:rPr>
           </w:pPr>
-          <w:hyperlink w:anchor="_Toc1731946" w:history="1">
+          <w:hyperlink w:anchor="_Toc1776794" w:history="1">
             <w:r>
               <w:rPr>
                 <w:rStyle w:val="Hyperlink"/>
@@ -312,7 +312,7 @@
                 <w:noProof/>
                 <w:webHidden/>
               </w:rPr>
-              <w:instrText xml:space="preserve"> PAGEREF _Toc1731946 \h </w:instrText>
+              <w:instrText xml:space="preserve"> PAGEREF _Toc1776794 \h </w:instrText>
             </w:r>
             <w:r>
               <w:rPr>
@@ -355,7 +355,7 @@
               <w:sz w:val="22"/>
             </w:rPr>
           </w:pPr>
-          <w:hyperlink w:anchor="_Toc1731947" w:history="1">
+          <w:hyperlink w:anchor="_Toc1776795" w:history="1">
             <w:r>
               <w:rPr>
                 <w:rStyle w:val="Hyperlink"/>
@@ -382,7 +382,7 @@
                 <w:noProof/>
                 <w:webHidden/>
               </w:rPr>
-              <w:instrText xml:space="preserve"> PAGEREF _Toc1731947 \h </w:instrText>
+              <w:instrText xml:space="preserve"> PAGEREF _Toc1776795 \h </w:instrText>
             </w:r>
             <w:r>
               <w:rPr>
@@ -425,7 +425,7 @@
               <w:sz w:val="22"/>
             </w:rPr>
           </w:pPr>
-          <w:hyperlink w:anchor="_Toc1731948" w:history="1">
+          <w:hyperlink w:anchor="_Toc1776796" w:history="1">
             <w:r>
               <w:rPr>
                 <w:rStyle w:val="Hyperlink"/>
@@ -452,7 +452,7 @@
                 <w:noProof/>
                 <w:webHidden/>
               </w:rPr>
-              <w:instrText xml:space="preserve"> PAGEREF _Toc1731948 \h </w:instrText>
+              <w:instrText xml:space="preserve"> PAGEREF _Toc1776796 \h </w:instrText>
             </w:r>
             <w:r>
               <w:rPr>
@@ -473,6 +473,286 @@
                 <w:webHidden/>
               </w:rPr>
               <w:t>4</w:t>
+            </w:r>
+            <w:r>
+              <w:rPr>
+                <w:noProof/>
+                <w:webHidden/>
+              </w:rPr>
+              <w:fldChar w:fldCharType="end"/>
+            </w:r>
+          </w:hyperlink>
+        </w:p>
+        <w:p>
+          <w:pPr>
+            <w:pStyle w:val="TOC4"/>
+            <w:tabs>
+              <w:tab w:val="right" w:leader="dot" w:pos="9350"/>
+            </w:tabs>
+            <w:rPr>
+              <w:rFonts w:asciiTheme="minorHAnsi" w:eastAsiaTheme="minorEastAsia" w:hAnsiTheme="minorHAnsi"/>
+              <w:noProof/>
+              <w:sz w:val="22"/>
+            </w:rPr>
+          </w:pPr>
+          <w:hyperlink w:anchor="_Toc1776797" w:history="1">
+            <w:r>
+              <w:rPr>
+                <w:rStyle w:val="Hyperlink"/>
+                <w:noProof/>
+              </w:rPr>
+              <w:t>Global Positioning System (GPS)</w:t>
+            </w:r>
+            <w:r>
+              <w:rPr>
+                <w:noProof/>
+                <w:webHidden/>
+              </w:rPr>
+              <w:tab/>
+            </w:r>
+            <w:r>
+              <w:rPr>
+                <w:noProof/>
+                <w:webHidden/>
+              </w:rPr>
+              <w:fldChar w:fldCharType="begin"/>
+            </w:r>
+            <w:r>
+              <w:rPr>
+                <w:noProof/>
+                <w:webHidden/>
+              </w:rPr>
+              <w:instrText xml:space="preserve"> PAGEREF _Toc1776797 \h </w:instrText>
+            </w:r>
+            <w:r>
+              <w:rPr>
+                <w:noProof/>
+                <w:webHidden/>
+              </w:rPr>
+            </w:r>
+            <w:r>
+              <w:rPr>
+                <w:noProof/>
+                <w:webHidden/>
+              </w:rPr>
+              <w:fldChar w:fldCharType="separate"/>
+            </w:r>
+            <w:r>
+              <w:rPr>
+                <w:noProof/>
+                <w:webHidden/>
+              </w:rPr>
+              <w:t>4</w:t>
+            </w:r>
+            <w:r>
+              <w:rPr>
+                <w:noProof/>
+                <w:webHidden/>
+              </w:rPr>
+              <w:fldChar w:fldCharType="end"/>
+            </w:r>
+          </w:hyperlink>
+        </w:p>
+        <w:p>
+          <w:pPr>
+            <w:pStyle w:val="TOC4"/>
+            <w:tabs>
+              <w:tab w:val="right" w:leader="dot" w:pos="9350"/>
+            </w:tabs>
+            <w:rPr>
+              <w:rFonts w:asciiTheme="minorHAnsi" w:eastAsiaTheme="minorEastAsia" w:hAnsiTheme="minorHAnsi"/>
+              <w:noProof/>
+              <w:sz w:val="22"/>
+            </w:rPr>
+          </w:pPr>
+          <w:hyperlink w:anchor="_Toc1776798" w:history="1">
+            <w:r>
+              <w:rPr>
+                <w:rStyle w:val="Hyperlink"/>
+                <w:noProof/>
+              </w:rPr>
+              <w:t>Barometric Altimeter</w:t>
+            </w:r>
+            <w:r>
+              <w:rPr>
+                <w:noProof/>
+                <w:webHidden/>
+              </w:rPr>
+              <w:tab/>
+            </w:r>
+            <w:r>
+              <w:rPr>
+                <w:noProof/>
+                <w:webHidden/>
+              </w:rPr>
+              <w:fldChar w:fldCharType="begin"/>
+            </w:r>
+            <w:r>
+              <w:rPr>
+                <w:noProof/>
+                <w:webHidden/>
+              </w:rPr>
+              <w:instrText xml:space="preserve"> PAGEREF _Toc1776798 \h </w:instrText>
+            </w:r>
+            <w:r>
+              <w:rPr>
+                <w:noProof/>
+                <w:webHidden/>
+              </w:rPr>
+            </w:r>
+            <w:r>
+              <w:rPr>
+                <w:noProof/>
+                <w:webHidden/>
+              </w:rPr>
+              <w:fldChar w:fldCharType="separate"/>
+            </w:r>
+            <w:r>
+              <w:rPr>
+                <w:noProof/>
+                <w:webHidden/>
+              </w:rPr>
+              <w:t>5</w:t>
+            </w:r>
+            <w:r>
+              <w:rPr>
+                <w:noProof/>
+                <w:webHidden/>
+              </w:rPr>
+              <w:fldChar w:fldCharType="end"/>
+            </w:r>
+          </w:hyperlink>
+        </w:p>
+        <w:p>
+          <w:pPr>
+            <w:pStyle w:val="TOC4"/>
+            <w:tabs>
+              <w:tab w:val="right" w:leader="dot" w:pos="9350"/>
+            </w:tabs>
+            <w:rPr>
+              <w:rFonts w:asciiTheme="minorHAnsi" w:eastAsiaTheme="minorEastAsia" w:hAnsiTheme="minorHAnsi"/>
+              <w:noProof/>
+              <w:sz w:val="22"/>
+            </w:rPr>
+          </w:pPr>
+          <w:hyperlink w:anchor="_Toc1776799" w:history="1">
+            <w:r>
+              <w:rPr>
+                <w:rStyle w:val="Hyperlink"/>
+                <w:noProof/>
+              </w:rPr>
+              <w:t>Doppler Effect Speed Measurement</w:t>
+            </w:r>
+            <w:r>
+              <w:rPr>
+                <w:noProof/>
+                <w:webHidden/>
+              </w:rPr>
+              <w:tab/>
+            </w:r>
+            <w:r>
+              <w:rPr>
+                <w:noProof/>
+                <w:webHidden/>
+              </w:rPr>
+              <w:fldChar w:fldCharType="begin"/>
+            </w:r>
+            <w:r>
+              <w:rPr>
+                <w:noProof/>
+                <w:webHidden/>
+              </w:rPr>
+              <w:instrText xml:space="preserve"> PAGEREF _Toc1776799 \h </w:instrText>
+            </w:r>
+            <w:r>
+              <w:rPr>
+                <w:noProof/>
+                <w:webHidden/>
+              </w:rPr>
+            </w:r>
+            <w:r>
+              <w:rPr>
+                <w:noProof/>
+                <w:webHidden/>
+              </w:rPr>
+              <w:fldChar w:fldCharType="separate"/>
+            </w:r>
+            <w:r>
+              <w:rPr>
+                <w:noProof/>
+                <w:webHidden/>
+              </w:rPr>
+              <w:t>8</w:t>
+            </w:r>
+            <w:r>
+              <w:rPr>
+                <w:noProof/>
+                <w:webHidden/>
+              </w:rPr>
+              <w:fldChar w:fldCharType="end"/>
+            </w:r>
+          </w:hyperlink>
+        </w:p>
+        <w:p>
+          <w:pPr>
+            <w:pStyle w:val="TOC4"/>
+            <w:tabs>
+              <w:tab w:val="right" w:leader="dot" w:pos="9350"/>
+            </w:tabs>
+            <w:rPr>
+              <w:rFonts w:asciiTheme="minorHAnsi" w:eastAsiaTheme="minorEastAsia" w:hAnsiTheme="minorHAnsi"/>
+              <w:noProof/>
+              <w:sz w:val="22"/>
+            </w:rPr>
+          </w:pPr>
+          <w:hyperlink w:anchor="_Toc1776800" w:history="1">
+            <w:r>
+              <w:rPr>
+                <w:rStyle w:val="Hyperlink"/>
+                <w:noProof/>
+              </w:rPr>
+              <w:t>Inertial Navigation System</w:t>
+            </w:r>
+            <w:r>
+              <w:rPr>
+                <w:noProof/>
+                <w:webHidden/>
+              </w:rPr>
+              <w:tab/>
+            </w:r>
+            <w:r>
+              <w:rPr>
+                <w:noProof/>
+                <w:webHidden/>
+              </w:rPr>
+              <w:fldChar w:fldCharType="begin"/>
+            </w:r>
+            <w:r>
+              <w:rPr>
+                <w:noProof/>
+                <w:webHidden/>
+              </w:rPr>
+              <w:instrText xml:space="preserve"> PAGEREF _Toc1776800 \h </w:instrText>
+            </w:r>
+            <w:r>
+              <w:rPr>
+                <w:noProof/>
+                <w:webHidden/>
+              </w:rPr>
+            </w:r>
+            <w:r>
+              <w:rPr>
+                <w:noProof/>
+                <w:webHidden/>
+              </w:rPr>
+              <w:fldChar w:fldCharType="separate"/>
+            </w:r>
+            <w:r>
+              <w:rPr>
+                <w:noProof/>
+                <w:webHidden/>
+              </w:rPr>
+              <w:t>8</w:t>
             </w:r>
             <w:r>
               <w:rPr>
@@ -508,7 +788,7 @@
       <w:pPr>
         <w:pStyle w:val="Heading1"/>
       </w:pPr>
-      <w:bookmarkStart w:id="0" w:name="_Toc1731945"/>
+      <w:bookmarkStart w:id="0" w:name="_Toc1776793"/>
       <w:r>
         <w:lastRenderedPageBreak/>
         <w:t>Overall System Architecture</w:t>
@@ -644,7 +924,7 @@
       <w:pPr>
         <w:pStyle w:val="Heading1"/>
       </w:pPr>
-      <w:bookmarkStart w:id="1" w:name="_Toc1731946"/>
+      <w:bookmarkStart w:id="1" w:name="_Toc1776794"/>
       <w:r>
         <w:t>Electronics and Altitude Monitoring</w:t>
       </w:r>
@@ -712,9 +992,8 @@
       <w:pPr>
         <w:pStyle w:val="Heading2"/>
       </w:pPr>
-      <w:bookmarkStart w:id="2" w:name="_Toc1731947"/>
-      <w:r>
-        <w:lastRenderedPageBreak/>
+      <w:bookmarkStart w:id="2" w:name="_Toc1776795"/>
+      <w:r>
         <w:t>Avionics System Overview</w:t>
       </w:r>
       <w:bookmarkEnd w:id="2"/>
@@ -728,7 +1007,7 @@
       <w:pPr>
         <w:pStyle w:val="Heading3"/>
       </w:pPr>
-      <w:bookmarkStart w:id="3" w:name="_Toc1731948"/>
+      <w:bookmarkStart w:id="3" w:name="_Toc1776796"/>
       <w:r>
         <w:t>Position Monitoring</w:t>
       </w:r>
@@ -1069,6 +1348,7 @@
         <w:pStyle w:val="Caption"/>
       </w:pPr>
       <w:r>
+        <w:lastRenderedPageBreak/>
         <w:t xml:space="preserve">Table </w:t>
       </w:r>
       <w:r>
@@ -1109,6 +1389,7 @@
       <w:pPr>
         <w:pStyle w:val="Heading4"/>
       </w:pPr>
+      <w:bookmarkStart w:id="4" w:name="_Toc1776797"/>
       <w:r>
         <w:t>Global Positioning System (GPS</w:t>
       </w:r>
@@ -1130,6 +1411,7 @@
       <w:r>
         <w:t>)</w:t>
       </w:r>
+      <w:bookmarkEnd w:id="4"/>
     </w:p>
     <w:p>
       <w:r>
@@ -1169,11 +1451,7 @@
         <w:fldChar w:fldCharType="end"/>
       </w:r>
       <w:r>
-        <w:t xml:space="preserve"> or COCOM, for Coordinating Committee for Multilateral Export Controls) is that the receivers automatically disable themselves outside of certain conditions.  Most of the firmware </w:t>
-      </w:r>
-      <w:r>
-        <w:lastRenderedPageBreak/>
-        <w:t xml:space="preserve">manufacturers disable above 1000 knots OR 18 kilometers, however certain vendors will use an AND gate instead of OR.  </w:t>
+        <w:t xml:space="preserve"> or COCOM, for Coordinating Committee for Multilateral Export Controls) is that the receivers automatically disable themselves outside of certain conditions.  Most of the firmware manufacturers disable above 1000 knots OR 18 kilometers, however certain vendors will use an AND gate instead of OR.  </w:t>
       </w:r>
       <w:r>
         <w:t xml:space="preserve">Unfortunately, any vehicle capable of reaching space (not even orbit, just 100km altitude) will </w:t>
@@ -1321,12 +1599,14 @@
       <w:pPr>
         <w:pStyle w:val="Heading4"/>
       </w:pPr>
+      <w:bookmarkStart w:id="5" w:name="_Toc1776798"/>
       <w:r>
         <w:t>Barome</w:t>
       </w:r>
       <w:r>
         <w:t>tric Altimeter</w:t>
       </w:r>
+      <w:bookmarkEnd w:id="5"/>
     </w:p>
     <w:p>
       <w:r>
@@ -1354,7 +1634,6 @@
         <w:t xml:space="preserve">, and there are breakout boards </w:t>
       </w:r>
       <w:r>
-        <w:lastRenderedPageBreak/>
         <w:t>available for both Serial Peripheral Interface (SPI) and Inter-Integrated Circuits (I</w:t>
       </w:r>
       <w:r>
@@ -1388,7 +1667,11 @@
       </w:r>
       <w:proofErr w:type="spellEnd"/>
       <w:r>
-        <w:t xml:space="preserve">-aided receiver autonomous integrity monitoring (RAIM).  In this procedure, corrections are made during the flight based on known pressure settings at different airports.  </w:t>
+        <w:t xml:space="preserve">-aided receiver autonomous integrity monitoring (RAIM).  In this procedure, </w:t>
+      </w:r>
+      <w:r>
+        <w:lastRenderedPageBreak/>
+        <w:t xml:space="preserve">corrections are made during the flight based on known pressure settings at different airports.  </w:t>
       </w:r>
       <w:r>
         <w:t xml:space="preserve">From these corrections, a barometer can be used to accurately determine altitude above mean sea level with impressive precision &amp; accuracy.  For pilots, this is the primary means of determining altitude, almost to the exclusion of GPS altitude reports.  </w:t>
@@ -1439,7 +1722,6 @@
           </w:tcPr>
           <w:p>
             <w:pPr>
-              <w:spacing w:line="240" w:lineRule="auto"/>
               <w:ind w:firstLine="0"/>
               <w:rPr>
                 <w:rFonts w:ascii="Calibri" w:eastAsia="Times New Roman" w:hAnsi="Calibri" w:cs="Calibri"/>
@@ -1453,7 +1735,6 @@
                 <w:color w:val="000000"/>
                 <w:sz w:val="22"/>
               </w:rPr>
-              <w:lastRenderedPageBreak/>
               <w:t>Altitude (ft)</w:t>
             </w:r>
           </w:p>
@@ -1567,7 +1848,6 @@
           </w:tcPr>
           <w:p>
             <w:pPr>
-              <w:spacing w:line="240" w:lineRule="auto"/>
               <w:ind w:firstLine="0"/>
               <w:rPr>
                 <w:rFonts w:ascii="Calibri" w:eastAsia="Times New Roman" w:hAnsi="Calibri" w:cs="Calibri"/>
@@ -1675,7 +1955,6 @@
           </w:tcPr>
           <w:p>
             <w:pPr>
-              <w:spacing w:line="240" w:lineRule="auto"/>
               <w:ind w:firstLine="0"/>
               <w:rPr>
                 <w:rFonts w:ascii="Calibri" w:eastAsia="Times New Roman" w:hAnsi="Calibri" w:cs="Calibri"/>
@@ -1784,7 +2063,6 @@
           </w:tcPr>
           <w:p>
             <w:pPr>
-              <w:spacing w:line="240" w:lineRule="auto"/>
               <w:ind w:firstLine="0"/>
               <w:rPr>
                 <w:rFonts w:ascii="Calibri" w:eastAsia="Times New Roman" w:hAnsi="Calibri" w:cs="Calibri"/>
@@ -1892,7 +2170,6 @@
           </w:tcPr>
           <w:p>
             <w:pPr>
-              <w:spacing w:line="240" w:lineRule="auto"/>
               <w:ind w:firstLine="0"/>
               <w:rPr>
                 <w:rFonts w:ascii="Calibri" w:eastAsia="Times New Roman" w:hAnsi="Calibri" w:cs="Calibri"/>
@@ -2001,7 +2278,6 @@
           </w:tcPr>
           <w:p>
             <w:pPr>
-              <w:spacing w:line="240" w:lineRule="auto"/>
               <w:ind w:firstLine="0"/>
               <w:rPr>
                 <w:rFonts w:ascii="Calibri" w:eastAsia="Times New Roman" w:hAnsi="Calibri" w:cs="Calibri"/>
@@ -2109,7 +2385,6 @@
           </w:tcPr>
           <w:p>
             <w:pPr>
-              <w:spacing w:line="240" w:lineRule="auto"/>
               <w:ind w:firstLine="0"/>
               <w:rPr>
                 <w:rFonts w:ascii="Calibri" w:eastAsia="Times New Roman" w:hAnsi="Calibri" w:cs="Calibri"/>
@@ -2218,7 +2493,6 @@
           </w:tcPr>
           <w:p>
             <w:pPr>
-              <w:spacing w:line="240" w:lineRule="auto"/>
               <w:ind w:firstLine="0"/>
               <w:rPr>
                 <w:rFonts w:ascii="Calibri" w:eastAsia="Times New Roman" w:hAnsi="Calibri" w:cs="Calibri"/>
@@ -2326,7 +2600,6 @@
           </w:tcPr>
           <w:p>
             <w:pPr>
-              <w:spacing w:line="240" w:lineRule="auto"/>
               <w:ind w:firstLine="0"/>
               <w:rPr>
                 <w:rFonts w:ascii="Calibri" w:eastAsia="Times New Roman" w:hAnsi="Calibri" w:cs="Calibri"/>
@@ -2783,6 +3056,7 @@
               <w:pStyle w:val="NoSpacing"/>
             </w:pPr>
             <w:r>
+              <w:lastRenderedPageBreak/>
               <w:t>Altitude performance degradation?</w:t>
             </w:r>
           </w:p>
@@ -2995,10 +3269,912 @@
     </w:tbl>
     <w:p>
       <w:pPr>
-        <w:ind w:firstLine="0"/>
+        <w:pStyle w:val="Heading4"/>
       </w:pPr>
-      <w:bookmarkStart w:id="4" w:name="_GoBack"/>
-      <w:bookmarkEnd w:id="4"/>
+      <w:bookmarkStart w:id="6" w:name="_Toc1776799"/>
+      <w:r>
+        <w:t>Doppler Effect Speed Measurement</w:t>
+      </w:r>
+      <w:bookmarkEnd w:id="6"/>
+    </w:p>
+    <w:p>
+      <w:r>
+        <w:t xml:space="preserve">The Doppler Effect is a </w:t>
+      </w:r>
+      <w:r>
+        <w:t>well-documented phenomenon</w:t>
+      </w:r>
+      <w:r>
+        <w:t xml:space="preserve"> which </w:t>
+      </w:r>
+      <w:r>
+        <w:t xml:space="preserve">causes the frequency of a radio transmission to shift as a function of velocity.  For example, if a receiver in the path of a vehicle travelling at high speed is expecting to get a frequency of, for example, 433 MHz, it may in fact </w:t>
+      </w:r>
+      <w:r>
+        <w:t xml:space="preserve">experience a frequency 65 Hz higher than that.  </w:t>
+      </w:r>
+      <w:r>
+        <w:t xml:space="preserve"> </w:t>
+      </w:r>
+      <w:r>
+        <w:t xml:space="preserve">The formula for calculating velocity given the other variables (initial frequency and received frequency) is available online and easily implementable in code as it </w:t>
+      </w:r>
+      <w:r>
+        <w:t xml:space="preserve">requires no integration or derivation and is a constant-time function. </w:t>
+      </w:r>
+    </w:p>
+    <w:p>
+      <w:r>
+        <w:t xml:space="preserve">Even better, we likely won’t need any additional hardware to use the Doppler effect to our advantage for measuring speed.  Our vehicle will be using a radio frequency (RF) link to send telemetry data back, and the Doppler effect speed measurement system can simply run on top of that physical hardware.  It will likely be entirely a software product, simply running on the ground control machine </w:t>
+      </w:r>
+      <w:r>
+        <w:t xml:space="preserve">to compute vehicle velocity.  </w:t>
+      </w:r>
+      <w:r>
+        <w:t xml:space="preserve">Since the vehicle does not have any need to know its velocity, there is no need for a return transmission to send that information back to the vehicle, further simplifying equipment requirements.  </w:t>
+      </w:r>
+    </w:p>
+    <w:p>
+      <w:pPr>
+        <w:pStyle w:val="Heading4"/>
+      </w:pPr>
+      <w:bookmarkStart w:id="7" w:name="_Toc1776800"/>
+      <w:r>
+        <w:t>Inertial Navigation System</w:t>
+      </w:r>
+      <w:bookmarkEnd w:id="7"/>
+    </w:p>
+    <w:p>
+      <w:r>
+        <w:t>Inertial navigation systems have been used in high-</w:t>
+      </w:r>
+      <w:r>
+        <w:t xml:space="preserve">fidelity aircraft </w:t>
+      </w:r>
+      <w:r>
+        <w:t xml:space="preserve">for quite some time.  </w:t>
+      </w:r>
+      <w:r>
+        <w:t xml:space="preserve">The system relies on a set of accelerometers, preferably 6- or 9-axis.  The angular accelerometers are used for determining orientation, by integrating the angular acceleration twice with respect to time to get current orientation.  The same idea is applied to the linear accelerometers to determine current position.  </w:t>
+      </w:r>
+      <w:r>
+        <w:t xml:space="preserve">Since the starting position, orientation, and velocity (rotational and linear) are known, there are no unknown constants left to be solved for.  </w:t>
+      </w:r>
+    </w:p>
+    <w:p>
+      <w:r>
+        <w:t>Further performance increases are given by precomputing the integration formulas and simply plugging in constants.  This reduces the operation to constant-time functions, which are easy to compute and can be done in a fixed amount of time no matter the values (within reason).</w:t>
+      </w:r>
+      <w:r>
+        <w:t xml:space="preserve">  </w:t>
+      </w:r>
+      <w:r>
+        <w:t>By using a 9-axis unit such as the BNO055, we can also gain access to a triaxial geomagnetic sensor</w:t>
+      </w:r>
+      <w:r>
+        <w:t xml:space="preserve"> which allows continuous orientation </w:t>
+      </w:r>
+      <w:r>
+        <w:t>updates and correction.</w:t>
+      </w:r>
+    </w:p>
+    <w:p>
+      <w:r>
+        <w:t xml:space="preserve">Unfortunately, </w:t>
+      </w:r>
+      <w:r>
+        <w:t xml:space="preserve">INS units sometimes suffer from drift errors.  </w:t>
+      </w:r>
+      <w:r>
+        <w:t xml:space="preserve">Since there are </w:t>
+      </w:r>
+      <w:r>
+        <w:t>a certain set of constants only known at one point (launch), any error in the accelerometers is further magnified through the double integration.</w:t>
+      </w:r>
+      <w:r>
+        <w:t xml:space="preserve">  Unfortunately, most units are unique in their errors and therefore we will require additional testing to determine the best corrections to make.  </w:t>
+      </w:r>
+    </w:p>
+    <w:p>
+      <w:r>
+        <w:t>There are several different accelerometer sensor-in-package (</w:t>
+      </w:r>
+      <w:proofErr w:type="spellStart"/>
+      <w:r>
+        <w:t>SiP</w:t>
+      </w:r>
+      <w:proofErr w:type="spellEnd"/>
+      <w:r>
+        <w:t xml:space="preserve">) types available for use.  </w:t>
+      </w:r>
+      <w:r>
+        <w:t xml:space="preserve">The 9-axis BNO055 discussed earlier has the advantage of the geomagnetic </w:t>
+      </w:r>
+      <w:proofErr w:type="gramStart"/>
+      <w:r>
+        <w:t>sensors, but</w:t>
+      </w:r>
+      <w:proofErr w:type="gramEnd"/>
+      <w:r>
+        <w:t xml:space="preserve"> is a bit more expensive and an external unit.  On the other hand, the 6-axis MPU-6050 unit lacks the </w:t>
+      </w:r>
+      <w:r>
+        <w:lastRenderedPageBreak/>
+        <w:t xml:space="preserve">magnetometer but is much smaller.  </w:t>
+      </w:r>
+      <w:r>
+        <w:t xml:space="preserve">Another advantage to this unit is that the BBE computer comes pre-packaged with an MPU-6050 unit on the board, linked to the processor already.  </w:t>
+      </w:r>
+      <w:r>
+        <w:t>There are some differences between the two, outlined below.</w:t>
+      </w:r>
+    </w:p>
+    <w:tbl>
+      <w:tblPr>
+        <w:tblStyle w:val="TableGrid"/>
+        <w:tblW w:w="0" w:type="auto"/>
+        <w:tblBorders>
+          <w:top w:val="none" w:sz="0" w:space="0" w:color="auto"/>
+          <w:left w:val="none" w:sz="0" w:space="0" w:color="auto"/>
+          <w:bottom w:val="none" w:sz="0" w:space="0" w:color="auto"/>
+          <w:right w:val="none" w:sz="0" w:space="0" w:color="auto"/>
+        </w:tblBorders>
+        <w:tblLook w:val="04A0" w:firstRow="1" w:lastRow="0" w:firstColumn="1" w:lastColumn="0" w:noHBand="0" w:noVBand="1"/>
+      </w:tblPr>
+      <w:tblGrid>
+        <w:gridCol w:w="3116"/>
+        <w:gridCol w:w="3117"/>
+        <w:gridCol w:w="3117"/>
+      </w:tblGrid>
+      <w:tr>
+        <w:tc>
+          <w:tcPr>
+            <w:tcW w:w="3116" w:type="dxa"/>
+          </w:tcPr>
+          <w:p>
+            <w:pPr>
+              <w:pStyle w:val="NoSpacing"/>
+              <w:jc w:val="center"/>
+              <w:rPr>
+                <w:b/>
+              </w:rPr>
+            </w:pPr>
+            <w:r>
+              <w:rPr>
+                <w:b/>
+              </w:rPr>
+              <w:t>Metric</w:t>
+            </w:r>
+          </w:p>
+        </w:tc>
+        <w:tc>
+          <w:tcPr>
+            <w:tcW w:w="3117" w:type="dxa"/>
+          </w:tcPr>
+          <w:p>
+            <w:pPr>
+              <w:pStyle w:val="NoSpacing"/>
+              <w:jc w:val="center"/>
+              <w:rPr>
+                <w:b/>
+              </w:rPr>
+            </w:pPr>
+            <w:r>
+              <w:rPr>
+                <w:b/>
+              </w:rPr>
+              <w:t>MPU-6050</w:t>
+            </w:r>
+          </w:p>
+        </w:tc>
+        <w:tc>
+          <w:tcPr>
+            <w:tcW w:w="3117" w:type="dxa"/>
+          </w:tcPr>
+          <w:p>
+            <w:pPr>
+              <w:pStyle w:val="NoSpacing"/>
+              <w:jc w:val="center"/>
+              <w:rPr>
+                <w:b/>
+              </w:rPr>
+            </w:pPr>
+            <w:r>
+              <w:rPr>
+                <w:b/>
+              </w:rPr>
+              <w:t>BNO055</w:t>
+            </w:r>
+          </w:p>
+        </w:tc>
+      </w:tr>
+      <w:tr>
+        <w:tc>
+          <w:tcPr>
+            <w:tcW w:w="3116" w:type="dxa"/>
+          </w:tcPr>
+          <w:p>
+            <w:pPr>
+              <w:pStyle w:val="NoSpacing"/>
+            </w:pPr>
+            <w:r>
+              <w:t>Size</w:t>
+            </w:r>
+          </w:p>
+        </w:tc>
+        <w:tc>
+          <w:tcPr>
+            <w:tcW w:w="3117" w:type="dxa"/>
+          </w:tcPr>
+          <w:p>
+            <w:pPr>
+              <w:pStyle w:val="NoSpacing"/>
+            </w:pPr>
+          </w:p>
+        </w:tc>
+        <w:tc>
+          <w:tcPr>
+            <w:tcW w:w="3117" w:type="dxa"/>
+          </w:tcPr>
+          <w:p>
+            <w:pPr>
+              <w:pStyle w:val="NoSpacing"/>
+            </w:pPr>
+          </w:p>
+        </w:tc>
+      </w:tr>
+      <w:tr>
+        <w:tc>
+          <w:tcPr>
+            <w:tcW w:w="3116" w:type="dxa"/>
+          </w:tcPr>
+          <w:p>
+            <w:pPr>
+              <w:pStyle w:val="NoSpacing"/>
+            </w:pPr>
+            <w:r>
+              <w:t>Weight</w:t>
+            </w:r>
+          </w:p>
+        </w:tc>
+        <w:tc>
+          <w:tcPr>
+            <w:tcW w:w="3117" w:type="dxa"/>
+          </w:tcPr>
+          <w:p>
+            <w:pPr>
+              <w:pStyle w:val="NoSpacing"/>
+            </w:pPr>
+          </w:p>
+        </w:tc>
+        <w:tc>
+          <w:tcPr>
+            <w:tcW w:w="3117" w:type="dxa"/>
+          </w:tcPr>
+          <w:p>
+            <w:pPr>
+              <w:pStyle w:val="NoSpacing"/>
+            </w:pPr>
+          </w:p>
+        </w:tc>
+      </w:tr>
+      <w:tr>
+        <w:tc>
+          <w:tcPr>
+            <w:tcW w:w="3116" w:type="dxa"/>
+          </w:tcPr>
+          <w:p>
+            <w:pPr>
+              <w:pStyle w:val="NoSpacing"/>
+            </w:pPr>
+            <w:r>
+              <w:t>Breakout board interfaces</w:t>
+            </w:r>
+          </w:p>
+        </w:tc>
+        <w:tc>
+          <w:tcPr>
+            <w:tcW w:w="3117" w:type="dxa"/>
+          </w:tcPr>
+          <w:p>
+            <w:pPr>
+              <w:pStyle w:val="NoSpacing"/>
+            </w:pPr>
+            <w:r>
+              <w:t>I</w:t>
+            </w:r>
+            <w:r>
+              <w:rPr>
+                <w:vertAlign w:val="superscript"/>
+              </w:rPr>
+              <w:t>2</w:t>
+            </w:r>
+            <w:r>
+              <w:t>C</w:t>
+            </w:r>
+          </w:p>
+        </w:tc>
+        <w:tc>
+          <w:tcPr>
+            <w:tcW w:w="3117" w:type="dxa"/>
+          </w:tcPr>
+          <w:p>
+            <w:pPr>
+              <w:pStyle w:val="NoSpacing"/>
+            </w:pPr>
+            <w:r>
+              <w:t>SPI, I</w:t>
+            </w:r>
+            <w:r>
+              <w:rPr>
+                <w:vertAlign w:val="superscript"/>
+              </w:rPr>
+              <w:t>2</w:t>
+            </w:r>
+            <w:r>
+              <w:t>C</w:t>
+            </w:r>
+          </w:p>
+        </w:tc>
+      </w:tr>
+      <w:tr>
+        <w:tc>
+          <w:tcPr>
+            <w:tcW w:w="3116" w:type="dxa"/>
+          </w:tcPr>
+          <w:p>
+            <w:pPr>
+              <w:pStyle w:val="NoSpacing"/>
+            </w:pPr>
+            <w:r>
+              <w:t>Available on-board SBC</w:t>
+            </w:r>
+          </w:p>
+        </w:tc>
+        <w:tc>
+          <w:tcPr>
+            <w:tcW w:w="3117" w:type="dxa"/>
+          </w:tcPr>
+          <w:p>
+            <w:pPr>
+              <w:pStyle w:val="NoSpacing"/>
+            </w:pPr>
+            <w:r>
+              <w:t>Yes</w:t>
+            </w:r>
+          </w:p>
+        </w:tc>
+        <w:tc>
+          <w:tcPr>
+            <w:tcW w:w="3117" w:type="dxa"/>
+          </w:tcPr>
+          <w:p>
+            <w:pPr>
+              <w:pStyle w:val="NoSpacing"/>
+            </w:pPr>
+            <w:r>
+              <w:t>No</w:t>
+            </w:r>
+          </w:p>
+        </w:tc>
+      </w:tr>
+      <w:tr>
+        <w:tc>
+          <w:tcPr>
+            <w:tcW w:w="3116" w:type="dxa"/>
+          </w:tcPr>
+          <w:p>
+            <w:pPr>
+              <w:pStyle w:val="NoSpacing"/>
+            </w:pPr>
+            <w:r>
+              <w:t>Sensor package</w:t>
+            </w:r>
+          </w:p>
+        </w:tc>
+        <w:tc>
+          <w:tcPr>
+            <w:tcW w:w="3117" w:type="dxa"/>
+          </w:tcPr>
+          <w:p>
+            <w:pPr>
+              <w:pStyle w:val="NoSpacing"/>
+            </w:pPr>
+            <w:proofErr w:type="spellStart"/>
+            <w:r>
+              <w:t>Triaxis</w:t>
+            </w:r>
+            <w:proofErr w:type="spellEnd"/>
+            <w:r>
+              <w:t xml:space="preserve"> linear accelerometer</w:t>
+            </w:r>
+          </w:p>
+          <w:p>
+            <w:pPr>
+              <w:pStyle w:val="NoSpacing"/>
+            </w:pPr>
+            <w:proofErr w:type="spellStart"/>
+            <w:r>
+              <w:t>Triaxis</w:t>
+            </w:r>
+            <w:proofErr w:type="spellEnd"/>
+            <w:r>
+              <w:t xml:space="preserve"> gyroscope</w:t>
+            </w:r>
+          </w:p>
+        </w:tc>
+        <w:tc>
+          <w:tcPr>
+            <w:tcW w:w="3117" w:type="dxa"/>
+          </w:tcPr>
+          <w:p>
+            <w:pPr>
+              <w:pStyle w:val="NoSpacing"/>
+            </w:pPr>
+            <w:proofErr w:type="spellStart"/>
+            <w:r>
+              <w:t>Triaxis</w:t>
+            </w:r>
+            <w:proofErr w:type="spellEnd"/>
+            <w:r>
+              <w:t xml:space="preserve"> linear accelerometer</w:t>
+            </w:r>
+          </w:p>
+          <w:p>
+            <w:pPr>
+              <w:pStyle w:val="NoSpacing"/>
+            </w:pPr>
+            <w:proofErr w:type="spellStart"/>
+            <w:r>
+              <w:t>Triaxis</w:t>
+            </w:r>
+            <w:proofErr w:type="spellEnd"/>
+            <w:r>
+              <w:t xml:space="preserve"> gyroscope</w:t>
+            </w:r>
+          </w:p>
+          <w:p>
+            <w:pPr>
+              <w:pStyle w:val="NoSpacing"/>
+            </w:pPr>
+            <w:proofErr w:type="spellStart"/>
+            <w:r>
+              <w:t>Triaxis</w:t>
+            </w:r>
+            <w:proofErr w:type="spellEnd"/>
+            <w:r>
+              <w:t xml:space="preserve"> geomagnetic sensor</w:t>
+            </w:r>
+          </w:p>
+          <w:p>
+            <w:pPr>
+              <w:pStyle w:val="NoSpacing"/>
+            </w:pPr>
+            <w:r>
+              <w:t>Sensor fusion</w:t>
+            </w:r>
+          </w:p>
+        </w:tc>
+      </w:tr>
+      <w:tr>
+        <w:tc>
+          <w:tcPr>
+            <w:tcW w:w="3116" w:type="dxa"/>
+          </w:tcPr>
+          <w:p>
+            <w:pPr>
+              <w:pStyle w:val="NoSpacing"/>
+            </w:pPr>
+            <w:r>
+              <w:t>Linear accelerometer type</w:t>
+            </w:r>
+          </w:p>
+        </w:tc>
+        <w:tc>
+          <w:tcPr>
+            <w:tcW w:w="3117" w:type="dxa"/>
+          </w:tcPr>
+          <w:p>
+            <w:pPr>
+              <w:pStyle w:val="NoSpacing"/>
+            </w:pPr>
+            <w:r>
+              <w:t>MEMS</w:t>
+            </w:r>
+          </w:p>
+        </w:tc>
+        <w:tc>
+          <w:tcPr>
+            <w:tcW w:w="3117" w:type="dxa"/>
+          </w:tcPr>
+          <w:p>
+            <w:pPr>
+              <w:pStyle w:val="NoSpacing"/>
+            </w:pPr>
+          </w:p>
+        </w:tc>
+      </w:tr>
+      <w:tr>
+        <w:tc>
+          <w:tcPr>
+            <w:tcW w:w="3116" w:type="dxa"/>
+          </w:tcPr>
+          <w:p>
+            <w:pPr>
+              <w:pStyle w:val="NoSpacing"/>
+            </w:pPr>
+            <w:r>
+              <w:t>Gyroscope type</w:t>
+            </w:r>
+          </w:p>
+        </w:tc>
+        <w:tc>
+          <w:tcPr>
+            <w:tcW w:w="3117" w:type="dxa"/>
+          </w:tcPr>
+          <w:p>
+            <w:pPr>
+              <w:pStyle w:val="NoSpacing"/>
+            </w:pPr>
+            <w:r>
+              <w:t>MEMS</w:t>
+            </w:r>
+          </w:p>
+        </w:tc>
+        <w:tc>
+          <w:tcPr>
+            <w:tcW w:w="3117" w:type="dxa"/>
+          </w:tcPr>
+          <w:p>
+            <w:pPr>
+              <w:pStyle w:val="NoSpacing"/>
+            </w:pPr>
+          </w:p>
+        </w:tc>
+      </w:tr>
+      <w:tr>
+        <w:tc>
+          <w:tcPr>
+            <w:tcW w:w="3116" w:type="dxa"/>
+          </w:tcPr>
+          <w:p>
+            <w:pPr>
+              <w:pStyle w:val="NoSpacing"/>
+            </w:pPr>
+            <w:r>
+              <w:t>Geomagnetic sensor type</w:t>
+            </w:r>
+          </w:p>
+        </w:tc>
+        <w:tc>
+          <w:tcPr>
+            <w:tcW w:w="3117" w:type="dxa"/>
+          </w:tcPr>
+          <w:p>
+            <w:pPr>
+              <w:pStyle w:val="NoSpacing"/>
+            </w:pPr>
+            <w:r>
+              <w:t>N/A</w:t>
+            </w:r>
+          </w:p>
+        </w:tc>
+        <w:tc>
+          <w:tcPr>
+            <w:tcW w:w="3117" w:type="dxa"/>
+          </w:tcPr>
+          <w:p>
+            <w:pPr>
+              <w:pStyle w:val="NoSpacing"/>
+            </w:pPr>
+          </w:p>
+        </w:tc>
+      </w:tr>
+      <w:tr>
+        <w:tc>
+          <w:tcPr>
+            <w:tcW w:w="3116" w:type="dxa"/>
+          </w:tcPr>
+          <w:p>
+            <w:pPr>
+              <w:pStyle w:val="NoSpacing"/>
+            </w:pPr>
+            <w:r>
+              <w:t>Linear accelerometer accuracy</w:t>
+            </w:r>
+          </w:p>
+        </w:tc>
+        <w:tc>
+          <w:tcPr>
+            <w:tcW w:w="3117" w:type="dxa"/>
+          </w:tcPr>
+          <w:p>
+            <w:pPr>
+              <w:pStyle w:val="NoSpacing"/>
+            </w:pPr>
+          </w:p>
+        </w:tc>
+        <w:tc>
+          <w:tcPr>
+            <w:tcW w:w="3117" w:type="dxa"/>
+          </w:tcPr>
+          <w:p>
+            <w:pPr>
+              <w:pStyle w:val="NoSpacing"/>
+            </w:pPr>
+          </w:p>
+        </w:tc>
+      </w:tr>
+      <w:tr>
+        <w:tc>
+          <w:tcPr>
+            <w:tcW w:w="3116" w:type="dxa"/>
+          </w:tcPr>
+          <w:p>
+            <w:pPr>
+              <w:pStyle w:val="NoSpacing"/>
+            </w:pPr>
+            <w:r>
+              <w:t>Gyroscope accuracy</w:t>
+            </w:r>
+          </w:p>
+        </w:tc>
+        <w:tc>
+          <w:tcPr>
+            <w:tcW w:w="3117" w:type="dxa"/>
+          </w:tcPr>
+          <w:p>
+            <w:pPr>
+              <w:pStyle w:val="NoSpacing"/>
+            </w:pPr>
+          </w:p>
+        </w:tc>
+        <w:tc>
+          <w:tcPr>
+            <w:tcW w:w="3117" w:type="dxa"/>
+          </w:tcPr>
+          <w:p>
+            <w:pPr>
+              <w:pStyle w:val="NoSpacing"/>
+            </w:pPr>
+          </w:p>
+        </w:tc>
+      </w:tr>
+      <w:tr>
+        <w:tc>
+          <w:tcPr>
+            <w:tcW w:w="3116" w:type="dxa"/>
+          </w:tcPr>
+          <w:p>
+            <w:pPr>
+              <w:pStyle w:val="NoSpacing"/>
+            </w:pPr>
+            <w:r>
+              <w:t>Geomagnetic sensor accuracy</w:t>
+            </w:r>
+          </w:p>
+        </w:tc>
+        <w:tc>
+          <w:tcPr>
+            <w:tcW w:w="3117" w:type="dxa"/>
+          </w:tcPr>
+          <w:p>
+            <w:pPr>
+              <w:pStyle w:val="NoSpacing"/>
+            </w:pPr>
+            <w:r>
+              <w:t>N/A</w:t>
+            </w:r>
+          </w:p>
+        </w:tc>
+        <w:tc>
+          <w:tcPr>
+            <w:tcW w:w="3117" w:type="dxa"/>
+          </w:tcPr>
+          <w:p>
+            <w:pPr>
+              <w:pStyle w:val="NoSpacing"/>
+            </w:pPr>
+          </w:p>
+        </w:tc>
+      </w:tr>
+      <w:tr>
+        <w:tc>
+          <w:tcPr>
+            <w:tcW w:w="3116" w:type="dxa"/>
+          </w:tcPr>
+          <w:p>
+            <w:pPr>
+              <w:pStyle w:val="NoSpacing"/>
+            </w:pPr>
+            <w:r>
+              <w:t>Linear accelerometer sampling rate</w:t>
+            </w:r>
+          </w:p>
+        </w:tc>
+        <w:tc>
+          <w:tcPr>
+            <w:tcW w:w="3117" w:type="dxa"/>
+          </w:tcPr>
+          <w:p>
+            <w:pPr>
+              <w:pStyle w:val="NoSpacing"/>
+            </w:pPr>
+          </w:p>
+        </w:tc>
+        <w:tc>
+          <w:tcPr>
+            <w:tcW w:w="3117" w:type="dxa"/>
+          </w:tcPr>
+          <w:p>
+            <w:pPr>
+              <w:pStyle w:val="NoSpacing"/>
+            </w:pPr>
+            <w:r>
+              <w:t>100 Hz</w:t>
+            </w:r>
+          </w:p>
+        </w:tc>
+      </w:tr>
+      <w:tr>
+        <w:tc>
+          <w:tcPr>
+            <w:tcW w:w="3116" w:type="dxa"/>
+          </w:tcPr>
+          <w:p>
+            <w:pPr>
+              <w:pStyle w:val="NoSpacing"/>
+            </w:pPr>
+            <w:r>
+              <w:t>Gyroscope sampling rate</w:t>
+            </w:r>
+          </w:p>
+        </w:tc>
+        <w:tc>
+          <w:tcPr>
+            <w:tcW w:w="3117" w:type="dxa"/>
+          </w:tcPr>
+          <w:p>
+            <w:pPr>
+              <w:pStyle w:val="NoSpacing"/>
+            </w:pPr>
+            <w:r>
+              <w:t>8 kHz</w:t>
+            </w:r>
+          </w:p>
+        </w:tc>
+        <w:tc>
+          <w:tcPr>
+            <w:tcW w:w="3117" w:type="dxa"/>
+          </w:tcPr>
+          <w:p>
+            <w:pPr>
+              <w:pStyle w:val="NoSpacing"/>
+            </w:pPr>
+            <w:r>
+              <w:t>100 Hz</w:t>
+            </w:r>
+          </w:p>
+        </w:tc>
+      </w:tr>
+      <w:tr>
+        <w:tc>
+          <w:tcPr>
+            <w:tcW w:w="3116" w:type="dxa"/>
+          </w:tcPr>
+          <w:p>
+            <w:pPr>
+              <w:pStyle w:val="NoSpacing"/>
+            </w:pPr>
+            <w:r>
+              <w:t>Geomagnetic sensor sampling rate</w:t>
+            </w:r>
+          </w:p>
+        </w:tc>
+        <w:tc>
+          <w:tcPr>
+            <w:tcW w:w="3117" w:type="dxa"/>
+          </w:tcPr>
+          <w:p>
+            <w:pPr>
+              <w:pStyle w:val="NoSpacing"/>
+            </w:pPr>
+            <w:r>
+              <w:t>N/A</w:t>
+            </w:r>
+          </w:p>
+        </w:tc>
+        <w:tc>
+          <w:tcPr>
+            <w:tcW w:w="3117" w:type="dxa"/>
+          </w:tcPr>
+          <w:p>
+            <w:pPr>
+              <w:pStyle w:val="NoSpacing"/>
+            </w:pPr>
+            <w:r>
+              <w:t>20 Hz</w:t>
+            </w:r>
+          </w:p>
+        </w:tc>
+      </w:tr>
+      <w:tr>
+        <w:tc>
+          <w:tcPr>
+            <w:tcW w:w="3116" w:type="dxa"/>
+          </w:tcPr>
+          <w:p>
+            <w:pPr>
+              <w:pStyle w:val="NoSpacing"/>
+            </w:pPr>
+            <w:r>
+              <w:t>Power consumption</w:t>
+            </w:r>
+          </w:p>
+        </w:tc>
+        <w:tc>
+          <w:tcPr>
+            <w:tcW w:w="3117" w:type="dxa"/>
+          </w:tcPr>
+          <w:p>
+            <w:pPr>
+              <w:pStyle w:val="NoSpacing"/>
+            </w:pPr>
+            <w:r>
+              <w:t>3.9 mA</w:t>
+            </w:r>
+          </w:p>
+        </w:tc>
+        <w:tc>
+          <w:tcPr>
+            <w:tcW w:w="3117" w:type="dxa"/>
+          </w:tcPr>
+          <w:p>
+            <w:pPr>
+              <w:pStyle w:val="NoSpacing"/>
+            </w:pPr>
+          </w:p>
+        </w:tc>
+      </w:tr>
+      <w:tr>
+        <w:tc>
+          <w:tcPr>
+            <w:tcW w:w="3116" w:type="dxa"/>
+          </w:tcPr>
+          <w:p>
+            <w:pPr>
+              <w:pStyle w:val="NoSpacing"/>
+            </w:pPr>
+            <w:r>
+              <w:t>Code available for use?</w:t>
+            </w:r>
+          </w:p>
+        </w:tc>
+        <w:tc>
+          <w:tcPr>
+            <w:tcW w:w="3117" w:type="dxa"/>
+          </w:tcPr>
+          <w:p>
+            <w:pPr>
+              <w:pStyle w:val="NoSpacing"/>
+            </w:pPr>
+          </w:p>
+        </w:tc>
+        <w:tc>
+          <w:tcPr>
+            <w:tcW w:w="3117" w:type="dxa"/>
+          </w:tcPr>
+          <w:p>
+            <w:pPr>
+              <w:pStyle w:val="NoSpacing"/>
+            </w:pPr>
+          </w:p>
+        </w:tc>
+      </w:tr>
+    </w:tbl>
+    <w:p>
+      <w:bookmarkStart w:id="8" w:name="_GoBack"/>
+      <w:bookmarkEnd w:id="8"/>
     </w:p>
     <w:sectPr>
       <w:pgSz w:w="12240" w:h="15840"/>
@@ -3015,7 +4191,7 @@
   <w:endnote w:type="separator" w:id="-1">
     <w:p>
       <w:pPr>
-        <w:spacing w:after="0" w:line="240" w:lineRule="auto"/>
+        <w:spacing w:after="0"/>
       </w:pPr>
       <w:r>
         <w:separator/>
@@ -3025,7 +4201,7 @@
   <w:endnote w:type="continuationSeparator" w:id="0">
     <w:p>
       <w:pPr>
-        <w:spacing w:after="0" w:line="240" w:lineRule="auto"/>
+        <w:spacing w:after="0"/>
       </w:pPr>
       <w:r>
         <w:continuationSeparator/>
@@ -3040,7 +4216,7 @@
   <w:footnote w:type="separator" w:id="-1">
     <w:p>
       <w:pPr>
-        <w:spacing w:after="0" w:line="240" w:lineRule="auto"/>
+        <w:spacing w:after="0"/>
       </w:pPr>
       <w:r>
         <w:separator/>
@@ -3050,7 +4226,7 @@
   <w:footnote w:type="continuationSeparator" w:id="0">
     <w:p>
       <w:pPr>
-        <w:spacing w:after="0" w:line="240" w:lineRule="auto"/>
+        <w:spacing w:after="0"/>
       </w:pPr>
       <w:r>
         <w:continuationSeparator/>
@@ -3457,9 +4633,9 @@
   <w:style w:type="paragraph" w:default="1" w:styleId="Normal">
     <w:name w:val="Normal"/>
     <w:qFormat/>
-    <w:rsid w:val="001A1ABA"/>
+    <w:rsid w:val="00223FE3"/>
     <w:pPr>
-      <w:spacing w:line="480" w:lineRule="auto"/>
+      <w:spacing w:line="240" w:lineRule="auto"/>
       <w:ind w:firstLine="720"/>
     </w:pPr>
     <w:rPr>
@@ -3479,7 +4655,7 @@
     <w:pPr>
       <w:keepNext/>
       <w:keepLines/>
-      <w:spacing w:before="240" w:after="120" w:line="240" w:lineRule="auto"/>
+      <w:spacing w:before="240" w:after="120"/>
       <w:ind w:firstLine="0"/>
       <w:jc w:val="center"/>
       <w:outlineLvl w:val="0"/>
@@ -3504,7 +4680,7 @@
     <w:pPr>
       <w:keepNext/>
       <w:keepLines/>
-      <w:spacing w:before="160" w:after="120" w:line="240" w:lineRule="auto"/>
+      <w:spacing w:before="160" w:after="120"/>
       <w:ind w:firstLine="0"/>
       <w:outlineLvl w:val="1"/>
     </w:pPr>
@@ -3754,7 +4930,7 @@
     <w:qFormat/>
     <w:rsid w:val="00AD66D8"/>
     <w:pPr>
-      <w:spacing w:after="200" w:line="240" w:lineRule="auto"/>
+      <w:spacing w:after="200"/>
     </w:pPr>
     <w:rPr>
       <w:i/>
@@ -3800,7 +4976,7 @@
     <w:unhideWhenUsed/>
     <w:rsid w:val="00847F36"/>
     <w:pPr>
-      <w:spacing w:after="0" w:line="240" w:lineRule="auto"/>
+      <w:spacing w:after="0"/>
       <w:ind w:left="240" w:hanging="240"/>
     </w:pPr>
   </w:style>
@@ -3816,7 +4992,7 @@
         <w:tab w:val="center" w:pos="4680"/>
         <w:tab w:val="right" w:pos="9360"/>
       </w:tabs>
-      <w:spacing w:after="0" w:line="240" w:lineRule="auto"/>
+      <w:spacing w:after="0"/>
     </w:pPr>
   </w:style>
   <w:style w:type="character" w:customStyle="1" w:styleId="HeaderChar">
@@ -3842,7 +5018,7 @@
         <w:tab w:val="center" w:pos="4680"/>
         <w:tab w:val="right" w:pos="9360"/>
       </w:tabs>
-      <w:spacing w:after="0" w:line="240" w:lineRule="auto"/>
+      <w:spacing w:after="0"/>
     </w:pPr>
   </w:style>
   <w:style w:type="character" w:customStyle="1" w:styleId="FooterChar">
@@ -4104,6 +5280,19 @@
         </w:tcBorders>
       </w:tcPr>
     </w:tblStylePr>
+  </w:style>
+  <w:style w:type="paragraph" w:styleId="TOC4">
+    <w:name w:val="toc 4"/>
+    <w:basedOn w:val="Normal"/>
+    <w:next w:val="Normal"/>
+    <w:autoRedefine/>
+    <w:uiPriority w:val="39"/>
+    <w:unhideWhenUsed/>
+    <w:rsid w:val="00BA469B"/>
+    <w:pPr>
+      <w:spacing w:after="100"/>
+      <w:ind w:left="720"/>
+    </w:pPr>
   </w:style>
 </w:styles>
 </file>
@@ -4408,7 +5597,7 @@
 </file>
 
 <file path=customXml/itemProps1.xml><?xml version="1.0" encoding="utf-8"?>
-<ds:datastoreItem xmlns:ds="http://schemas.openxmlformats.org/officeDocument/2006/customXml" ds:itemID="{73D3874D-2E26-452A-A2D4-FF7E90BFCEA4}">
+<ds:datastoreItem xmlns:ds="http://schemas.openxmlformats.org/officeDocument/2006/customXml" ds:itemID="{7C31B979-A8F7-4EA5-9274-455951B91EF8}">
   <ds:schemaRefs>
     <ds:schemaRef ds:uri="http://schemas.openxmlformats.org/officeDocument/2006/bibliography"/>
   </ds:schemaRefs>

</xml_diff>

<commit_message>
work on PDR more
Signed-off-by: Misha Turnbull <mishaturnbull@gmail.com>
</commit_message>
<xml_diff>
--- a/Reports/PDR-Avionics.docx
+++ b/Reports/PDR-Avionics.docx
@@ -138,8 +138,10 @@
         <w:pStyle w:val="Heading1"/>
         <w:jc w:val="left"/>
       </w:pPr>
+      <w:r>
+        <w:br w:type="page"/>
+      </w:r>
     </w:p>
-    <w:p/>
     <w:sdt>
       <w:sdtPr>
         <w:rPr>
@@ -2716,14 +2718,36 @@
       <w:r>
         <w:t xml:space="preserve">Table </w:t>
       </w:r>
-      <w:fldSimple w:instr=" SEQ Table \* ARABIC ">
-        <w:r>
-          <w:rPr>
-            <w:noProof/>
-          </w:rPr>
-          <w:t>2</w:t>
-        </w:r>
-      </w:fldSimple>
+      <w:r>
+        <w:rPr>
+          <w:noProof/>
+        </w:rPr>
+        <w:fldChar w:fldCharType="begin"/>
+      </w:r>
+      <w:r>
+        <w:rPr>
+          <w:noProof/>
+        </w:rPr>
+        <w:instrText xml:space="preserve"> SEQ Table \* ARABIC </w:instrText>
+      </w:r>
+      <w:r>
+        <w:rPr>
+          <w:noProof/>
+        </w:rPr>
+        <w:fldChar w:fldCharType="separate"/>
+      </w:r>
+      <w:r>
+        <w:rPr>
+          <w:noProof/>
+        </w:rPr>
+        <w:t>2</w:t>
+      </w:r>
+      <w:r>
+        <w:rPr>
+          <w:noProof/>
+        </w:rPr>
+        <w:fldChar w:fldCharType="end"/>
+      </w:r>
       <w:r>
         <w:t>: Comparison of GPS vs. barometer</w:t>
       </w:r>
@@ -3315,14 +3339,21 @@
       </w:r>
     </w:p>
     <w:p>
+      <w:r>
+        <w:t xml:space="preserve">However, there is some math to be done before we can determine the vertical velocity of the vehicle.  </w:t>
+      </w:r>
+      <w:bookmarkStart w:id="7" w:name="_GoBack"/>
+      <w:bookmarkEnd w:id="7"/>
+    </w:p>
+    <w:p>
       <w:pPr>
         <w:pStyle w:val="Heading4"/>
       </w:pPr>
-      <w:bookmarkStart w:id="7" w:name="_Toc1776800"/>
+      <w:bookmarkStart w:id="8" w:name="_Toc1776800"/>
       <w:r>
         <w:t>Inertial Navigation System</w:t>
       </w:r>
-      <w:bookmarkEnd w:id="7"/>
+      <w:bookmarkEnd w:id="8"/>
     </w:p>
     <w:p>
       <w:r>
@@ -3377,6 +3408,7 @@
     </w:p>
     <w:p>
       <w:r>
+        <w:lastRenderedPageBreak/>
         <w:t>There are several different accelerometer sensor-in-package (</w:t>
       </w:r>
       <w:proofErr w:type="spellStart"/>
@@ -3396,11 +3428,7 @@
       </w:r>
       <w:proofErr w:type="gramEnd"/>
       <w:r>
-        <w:t xml:space="preserve"> is a bit more expensive and an external unit.  On the other hand, the 6-axis MPU-6050 unit lacks the </w:t>
-      </w:r>
-      <w:r>
-        <w:lastRenderedPageBreak/>
-        <w:t xml:space="preserve">magnetometer but is much smaller.  </w:t>
+        <w:t xml:space="preserve"> is a bit more expensive and an external unit.  On the other hand, the 6-axis MPU-6050 unit lacks the magnetometer but is much smaller.  </w:t>
       </w:r>
       <w:r>
         <w:t xml:space="preserve">Another advantage to this unit is that the BBE computer comes pre-packaged with an MPU-6050 unit on the board, linked to the processor already.  </w:t>
@@ -3781,6 +3809,9 @@
             <w:r>
               <w:t>MEMS</w:t>
             </w:r>
+            <w:r>
+              <w:t xml:space="preserve"> proof mass</w:t>
+            </w:r>
           </w:p>
         </w:tc>
         <w:tc>
@@ -3819,6 +3850,9 @@
             <w:r>
               <w:t>MEMS</w:t>
             </w:r>
+            <w:r>
+              <w:t xml:space="preserve"> CVG</w:t>
+            </w:r>
           </w:p>
         </w:tc>
         <w:tc>
@@ -4168,14 +4202,15 @@
             <w:pPr>
               <w:pStyle w:val="NoSpacing"/>
             </w:pPr>
+            <w:r>
+              <w:t>Yes</w:t>
+            </w:r>
           </w:p>
         </w:tc>
       </w:tr>
     </w:tbl>
-    <w:p>
-      <w:bookmarkStart w:id="8" w:name="_GoBack"/>
-      <w:bookmarkEnd w:id="8"/>
-    </w:p>
+    <w:p/>
+    <w:p/>
     <w:sectPr>
       <w:pgSz w:w="12240" w:h="15840"/>
       <w:pgMar w:top="1440" w:right="1440" w:bottom="1440" w:left="1440" w:header="720" w:footer="720" w:gutter="0"/>
@@ -5597,7 +5632,7 @@
 </file>
 
 <file path=customXml/itemProps1.xml><?xml version="1.0" encoding="utf-8"?>
-<ds:datastoreItem xmlns:ds="http://schemas.openxmlformats.org/officeDocument/2006/customXml" ds:itemID="{7C31B979-A8F7-4EA5-9274-455951B91EF8}">
+<ds:datastoreItem xmlns:ds="http://schemas.openxmlformats.org/officeDocument/2006/customXml" ds:itemID="{F590A3F0-B2CE-484A-B37B-A4AC4F9B444E}">
   <ds:schemaRefs>
     <ds:schemaRef ds:uri="http://schemas.openxmlformats.org/officeDocument/2006/bibliography"/>
   </ds:schemaRefs>

</xml_diff>

<commit_message>
Start recovery section PDR
Signed-off-by: Misha Turnbull <mishaturnbull@gmail.com>
</commit_message>
<xml_diff>
--- a/Reports/PDR-Avionics.docx
+++ b/Reports/PDR-Avionics.docx
@@ -3339,104 +3339,101 @@
       </w:r>
     </w:p>
     <w:p>
-      <w:r>
-        <w:t xml:space="preserve">However, there is some math to be done before we can determine the vertical velocity of the vehicle.  </w:t>
-      </w:r>
-      <w:bookmarkStart w:id="7" w:name="_GoBack"/>
+      <w:pPr>
+        <w:pStyle w:val="Heading4"/>
+      </w:pPr>
+      <w:bookmarkStart w:id="7" w:name="_Toc1776800"/>
+      <w:r>
+        <w:t>Inertial Navigation System</w:t>
+      </w:r>
       <w:bookmarkEnd w:id="7"/>
     </w:p>
     <w:p>
-      <w:pPr>
-        <w:pStyle w:val="Heading4"/>
-      </w:pPr>
-      <w:bookmarkStart w:id="8" w:name="_Toc1776800"/>
-      <w:r>
-        <w:t>Inertial Navigation System</w:t>
-      </w:r>
-      <w:bookmarkEnd w:id="8"/>
+      <w:r>
+        <w:t>Inertial navigation systems have been used in high-</w:t>
+      </w:r>
+      <w:r>
+        <w:t xml:space="preserve">fidelity aircraft </w:t>
+      </w:r>
+      <w:r>
+        <w:t xml:space="preserve">for quite some time.  </w:t>
+      </w:r>
+      <w:r>
+        <w:t xml:space="preserve">The system relies on a set of accelerometers, preferably 6- or 9-axis.  The angular accelerometers are used for determining orientation, by integrating the angular acceleration twice with respect to time to get current orientation.  The same idea is applied to the linear accelerometers to determine current position.  </w:t>
+      </w:r>
+      <w:r>
+        <w:t xml:space="preserve">Since the starting position, orientation, and velocity (rotational and linear) are known, there are no unknown constants left to be solved for.  </w:t>
+      </w:r>
     </w:p>
     <w:p>
       <w:r>
-        <w:t>Inertial navigation systems have been used in high-</w:t>
-      </w:r>
-      <w:r>
-        <w:t xml:space="preserve">fidelity aircraft </w:t>
-      </w:r>
-      <w:r>
-        <w:t xml:space="preserve">for quite some time.  </w:t>
-      </w:r>
-      <w:r>
-        <w:t xml:space="preserve">The system relies on a set of accelerometers, preferably 6- or 9-axis.  The angular accelerometers are used for determining orientation, by integrating the angular acceleration twice with respect to time to get current orientation.  The same idea is applied to the linear accelerometers to determine current position.  </w:t>
-      </w:r>
-      <w:r>
-        <w:t xml:space="preserve">Since the starting position, orientation, and velocity (rotational and linear) are known, there are no unknown constants left to be solved for.  </w:t>
+        <w:t>Further performance increases are given by precomputing the integration formulas and simply plugging in constants.  This reduces the operation to constant-time functions, which are easy to compute and can be done in a fixed amount of time no matter the values (within reason).</w:t>
+      </w:r>
+      <w:r>
+        <w:t xml:space="preserve">  </w:t>
+      </w:r>
+      <w:r>
+        <w:t>By using a 9-axis unit such as the BNO055, we can also gain access to a triaxial geomagnetic sensor</w:t>
+      </w:r>
+      <w:r>
+        <w:t xml:space="preserve"> which allows continuous orientation </w:t>
+      </w:r>
+      <w:r>
+        <w:t>updates and correction.</w:t>
       </w:r>
     </w:p>
     <w:p>
       <w:r>
-        <w:t>Further performance increases are given by precomputing the integration formulas and simply plugging in constants.  This reduces the operation to constant-time functions, which are easy to compute and can be done in a fixed amount of time no matter the values (within reason).</w:t>
-      </w:r>
-      <w:r>
-        <w:t xml:space="preserve">  </w:t>
-      </w:r>
-      <w:r>
-        <w:t>By using a 9-axis unit such as the BNO055, we can also gain access to a triaxial geomagnetic sensor</w:t>
-      </w:r>
-      <w:r>
-        <w:t xml:space="preserve"> which allows continuous orientation </w:t>
-      </w:r>
-      <w:r>
-        <w:t>updates and correction.</w:t>
+        <w:t xml:space="preserve">Unfortunately, </w:t>
+      </w:r>
+      <w:r>
+        <w:t xml:space="preserve">INS units sometimes suffer from drift errors.  </w:t>
+      </w:r>
+      <w:r>
+        <w:t xml:space="preserve">Since there are </w:t>
+      </w:r>
+      <w:r>
+        <w:t>a certain set of constants only known at one point (launch), any error in the accelerometers is further magnified through the double integration.</w:t>
+      </w:r>
+      <w:r>
+        <w:t xml:space="preserve">  Unfortunately, most units are unique in their errors and therefore we will require additional testing to determine the best corrections to make.  </w:t>
       </w:r>
     </w:p>
     <w:p>
       <w:r>
-        <w:t xml:space="preserve">Unfortunately, </w:t>
-      </w:r>
-      <w:r>
-        <w:t xml:space="preserve">INS units sometimes suffer from drift errors.  </w:t>
-      </w:r>
-      <w:r>
-        <w:t xml:space="preserve">Since there are </w:t>
-      </w:r>
-      <w:r>
-        <w:t>a certain set of constants only known at one point (launch), any error in the accelerometers is further magnified through the double integration.</w:t>
-      </w:r>
-      <w:r>
-        <w:t xml:space="preserve">  Unfortunately, most units are unique in their errors and therefore we will require additional testing to determine the best corrections to make.  </w:t>
+        <w:t>There are several different accelerometer sensor-in-package (</w:t>
+      </w:r>
+      <w:proofErr w:type="spellStart"/>
+      <w:r>
+        <w:t>SiP</w:t>
+      </w:r>
+      <w:proofErr w:type="spellEnd"/>
+      <w:r>
+        <w:t xml:space="preserve">) types available for use.  </w:t>
+      </w:r>
+      <w:r>
+        <w:t xml:space="preserve">The 9-axis BNO055 discussed earlier has the advantage of the geomagnetic </w:t>
+      </w:r>
+      <w:proofErr w:type="gramStart"/>
+      <w:r>
+        <w:t>sensors, but</w:t>
+      </w:r>
+      <w:proofErr w:type="gramEnd"/>
+      <w:r>
+        <w:t xml:space="preserve"> is a bit more expensive and an external unit.  On the other hand, the 6-axis MPU-6050 unit lacks the </w:t>
+      </w:r>
+      <w:r>
+        <w:lastRenderedPageBreak/>
+        <w:t xml:space="preserve">magnetometer but is much smaller.  </w:t>
+      </w:r>
+      <w:r>
+        <w:t xml:space="preserve">Another advantage to this unit is that the BBE computer comes pre-packaged with an MPU-6050 unit on the board, linked to the processor already.  </w:t>
+      </w:r>
+      <w:r>
+        <w:t>There are some differences between the two, outlined below.</w:t>
       </w:r>
     </w:p>
-    <w:p>
-      <w:r>
-        <w:lastRenderedPageBreak/>
-        <w:t>There are several different accelerometer sensor-in-package (</w:t>
-      </w:r>
-      <w:proofErr w:type="spellStart"/>
-      <w:r>
-        <w:t>SiP</w:t>
-      </w:r>
-      <w:proofErr w:type="spellEnd"/>
-      <w:r>
-        <w:t xml:space="preserve">) types available for use.  </w:t>
-      </w:r>
-      <w:r>
-        <w:t xml:space="preserve">The 9-axis BNO055 discussed earlier has the advantage of the geomagnetic </w:t>
-      </w:r>
-      <w:proofErr w:type="gramStart"/>
-      <w:r>
-        <w:t>sensors, but</w:t>
-      </w:r>
-      <w:proofErr w:type="gramEnd"/>
-      <w:r>
-        <w:t xml:space="preserve"> is a bit more expensive and an external unit.  On the other hand, the 6-axis MPU-6050 unit lacks the magnetometer but is much smaller.  </w:t>
-      </w:r>
-      <w:r>
-        <w:t xml:space="preserve">Another advantage to this unit is that the BBE computer comes pre-packaged with an MPU-6050 unit on the board, linked to the processor already.  </w:t>
-      </w:r>
-      <w:r>
-        <w:t>There are some differences between the two, outlined below.</w:t>
-      </w:r>
-    </w:p>
+    <w:p/>
     <w:tbl>
       <w:tblPr>
         <w:tblStyle w:val="TableGrid"/>
@@ -4210,6 +4207,41 @@
       </w:tr>
     </w:tbl>
     <w:p/>
+    <w:p>
+      <w:pPr>
+        <w:pStyle w:val="Heading3"/>
+      </w:pPr>
+      <w:r>
+        <w:t>Recovery System</w:t>
+      </w:r>
+    </w:p>
+    <w:p>
+      <w:r>
+        <w:t xml:space="preserve">Our recovery system will use two main components for a successful deployment.  Most of our avionics will be in a bay in the nosecone, which will split off the rocket for parachute deployment.  Since avionics in the now-separated nosecone will not be able to fire parachutes on the main rocket body, we will have a small remote unit located near the parachute system in the body.   This remote unit will consist of an Arduino Nano, </w:t>
+      </w:r>
+      <w:r>
+        <w:t>a</w:t>
+      </w:r>
+      <w:r>
+        <w:t xml:space="preserve"> MS5803-14BA </w:t>
+      </w:r>
+      <w:r>
+        <w:t>barometer, and a battery to power both</w:t>
+      </w:r>
+      <w:r>
+        <w:t>.</w:t>
+      </w:r>
+    </w:p>
+    <w:p>
+      <w:r>
+        <w:t xml:space="preserve">Since this barometer unit is accurate up to </w:t>
+      </w:r>
+      <w:r>
+        <w:t xml:space="preserve">61km, we can use that sensor to accurately deploy the parachutes/recovery devices after the vehicle falls below that altitude.  It will give even more accuracy to deploy the devices based on pressure readings directly and not attempt to convert to altitude.  The pressure-altitude conversion takes time and computing power and given that pressure can vary from standard atmosphere may in fact be inaccurate.  While the pressure at ground level is known and yields a known difference, that difference may not be constant all the way up to potential recovery deployment altitudes.  </w:t>
+      </w:r>
+      <w:bookmarkStart w:id="8" w:name="_GoBack"/>
+      <w:bookmarkEnd w:id="8"/>
+    </w:p>
     <w:p/>
     <w:sectPr>
       <w:pgSz w:w="12240" w:h="15840"/>
@@ -5632,7 +5664,7 @@
 </file>
 
 <file path=customXml/itemProps1.xml><?xml version="1.0" encoding="utf-8"?>
-<ds:datastoreItem xmlns:ds="http://schemas.openxmlformats.org/officeDocument/2006/customXml" ds:itemID="{F590A3F0-B2CE-484A-B37B-A4AC4F9B444E}">
+<ds:datastoreItem xmlns:ds="http://schemas.openxmlformats.org/officeDocument/2006/customXml" ds:itemID="{717612F2-72F6-4DF8-907A-F728C0860D4A}">
   <ds:schemaRefs>
     <ds:schemaRef ds:uri="http://schemas.openxmlformats.org/officeDocument/2006/bibliography"/>
   </ds:schemaRefs>

</xml_diff>

<commit_message>
Re-do recovery section (better this time) and add ground control start
Signed-off-by: Misha Turnbull <mishaturnbull@gmail.com>
</commit_message>
<xml_diff>
--- a/Reports/PDR-Avionics.docx
+++ b/Reports/PDR-Avionics.docx
@@ -4208,8 +4208,152 @@
     </w:tbl>
     <w:p/>
     <w:p>
+      <w:pPr>
+        <w:pStyle w:val="Heading1"/>
+      </w:pPr>
+      <w:r>
+        <w:t>Recovery</w:t>
+      </w:r>
+    </w:p>
+    <w:p>
+      <w:r>
+        <w:t>Our main avionics bay will be located near the top of the main body segment.  Locating the unit here provides a short link to the sensitive sky-facing GPS antennae while allowing adequate reach to the communications antennae near the rear of the rocket.  Running communications links down service tunnels primarily for fuel will allow for a hard-wired communications channel to the engine control unit.</w:t>
+      </w:r>
+    </w:p>
+    <w:p>
+      <w:r>
+        <w:t xml:space="preserve">A nominal flight would include burning the engine at full thrust until fuel depletion, </w:t>
+      </w:r>
+      <w:r>
+        <w:t xml:space="preserve">then initiating an abort procedure.  The abort procedure at any altitude consists of (in order) an immediate depressurization of the fuel tanks, coasting until vertical velocity reaches 0 (apogee), and starting the recovery device deployment loop.  The recovery device deployment loop is the program responsible for monitoring the barometric pressure sensor and determining </w:t>
+      </w:r>
+      <w:proofErr w:type="gramStart"/>
+      <w:r>
+        <w:t>whether or not</w:t>
+      </w:r>
+      <w:proofErr w:type="gramEnd"/>
+      <w:r>
+        <w:t xml:space="preserve"> to deploy one or both parachutes.  </w:t>
+      </w:r>
+    </w:p>
+    <w:p>
+      <w:r>
+        <w:t xml:space="preserve">Since the abort procedure is the same as the nominal recovery procedure, we can simply use the abort signal to begin a normal recovery.  This further simplifies program design by </w:t>
+      </w:r>
+      <w:r>
+        <w:rPr>
+          <w:noProof/>
+        </w:rPr>
+        <w:lastRenderedPageBreak/>
+        <w:drawing>
+          <wp:anchor distT="0" distB="0" distL="114300" distR="114300" simplePos="0" relativeHeight="251658240" behindDoc="0" locked="0" layoutInCell="1" allowOverlap="1" wp14:anchorId="608977FD" wp14:editId="227CFE1D">
+            <wp:simplePos x="0" y="0"/>
+            <wp:positionH relativeFrom="column">
+              <wp:posOffset>2453640</wp:posOffset>
+            </wp:positionH>
+            <wp:positionV relativeFrom="paragraph">
+              <wp:posOffset>3810</wp:posOffset>
+            </wp:positionV>
+            <wp:extent cx="3491865" cy="6828790"/>
+            <wp:effectExtent l="0" t="0" r="0" b="0"/>
+            <wp:wrapSquare wrapText="bothSides"/>
+            <wp:docPr id="3" name="Picture 3"/>
+            <wp:cNvGraphicFramePr>
+              <a:graphicFrameLocks xmlns:a="http://schemas.openxmlformats.org/drawingml/2006/main" noChangeAspect="1"/>
+            </wp:cNvGraphicFramePr>
+            <a:graphic xmlns:a="http://schemas.openxmlformats.org/drawingml/2006/main">
+              <a:graphicData uri="http://schemas.openxmlformats.org/drawingml/2006/picture">
+                <pic:pic xmlns:pic="http://schemas.openxmlformats.org/drawingml/2006/picture">
+                  <pic:nvPicPr>
+                    <pic:cNvPr id="3" name="recovery-logic-flowchart.png"/>
+                    <pic:cNvPicPr/>
+                  </pic:nvPicPr>
+                  <pic:blipFill>
+                    <a:blip r:embed="rId8">
+                      <a:extLst>
+                        <a:ext uri="{28A0092B-C50C-407E-A947-70E740481C1C}">
+                          <a14:useLocalDpi xmlns:a14="http://schemas.microsoft.com/office/drawing/2010/main" val="0"/>
+                        </a:ext>
+                      </a:extLst>
+                    </a:blip>
+                    <a:stretch>
+                      <a:fillRect/>
+                    </a:stretch>
+                  </pic:blipFill>
+                  <pic:spPr>
+                    <a:xfrm>
+                      <a:off x="0" y="0"/>
+                      <a:ext cx="3491865" cy="6828790"/>
+                    </a:xfrm>
+                    <a:prstGeom prst="rect">
+                      <a:avLst/>
+                    </a:prstGeom>
+                  </pic:spPr>
+                </pic:pic>
+              </a:graphicData>
+            </a:graphic>
+          </wp:anchor>
+        </w:drawing>
+      </w:r>
+      <w:r>
+        <w:t xml:space="preserve">reducing overall code size and complexity.   </w:t>
+      </w:r>
+      <w:r>
+        <w:t xml:space="preserve">By implementing a simple velocity check (or even simpler, an altitude-changing-at-minimum-rate check) we can further use the same abort procedure to perform on-the-pad aborts.  </w:t>
+      </w:r>
       <w:bookmarkStart w:id="8" w:name="_GoBack"/>
+      <w:r>
+        <w:t xml:space="preserve">During an on-the-pad abort, we only want to safely shut down the engine (if it’s been turned on) and depressurize the tanks.  </w:t>
+      </w:r>
       <w:bookmarkEnd w:id="8"/>
+      <w:r>
+        <w:t xml:space="preserve">Ejecting the nosecone and deploying parachutes would not be productive.  </w:t>
+      </w:r>
+    </w:p>
+    <w:p>
+      <w:pPr>
+        <w:jc w:val="right"/>
+      </w:pPr>
+    </w:p>
+    <w:p>
+      <w:pPr>
+        <w:pStyle w:val="Heading1"/>
+      </w:pPr>
+      <w:r>
+        <w:t>Ground Control</w:t>
+      </w:r>
+    </w:p>
+    <w:p>
+      <w:r>
+        <w:t xml:space="preserve">Ground control software is where most of the calculations will take place.  </w:t>
+      </w:r>
+      <w:r>
+        <w:t xml:space="preserve"> </w:t>
+      </w:r>
+      <w:r>
+        <w:t xml:space="preserve">The vehicle itself only needs to know altitude, orientation and engine parameters to facilitate a safe abort in the event of a communications link failure, so the rest of the calculations can be performed by much higher-performance computers on the ground.  These on-site calculations will provide a live data feed for the launch team to monitor and </w:t>
+      </w:r>
+      <w:proofErr w:type="gramStart"/>
+      <w:r>
+        <w:t>make a decision</w:t>
+      </w:r>
+      <w:proofErr w:type="gramEnd"/>
+      <w:r>
+        <w:t xml:space="preserve"> about whether they want to abort the flight or not.</w:t>
+      </w:r>
+    </w:p>
+    <w:p>
+      <w:r>
+        <w:t xml:space="preserve"> This also allows the vehicle avionics to offload unnecessary stress.</w:t>
+      </w:r>
+      <w:r>
+        <w:t xml:space="preserve">  Our ground control unit (GCU) will consist of a high-powered desktop computer, necessary radio receivers and antennae, </w:t>
+      </w:r>
+      <w:r>
+        <w:t xml:space="preserve">a cellular phone modem (unless somehow Internet access is provided via a different method), and a suitably stocked snack drawer.  The software running on the computer will be custom-built and designed to give the engineers all available data and system statuses in an easy-to-understand manner.  </w:t>
+      </w:r>
+    </w:p>
+    <w:p>
       <w:r>
         <w:t xml:space="preserve"> </w:t>
       </w:r>
@@ -4689,7 +4833,7 @@
     <w:autoRedefine/>
     <w:uiPriority w:val="9"/>
     <w:qFormat/>
-    <w:rsid w:val="00F02656"/>
+    <w:rsid w:val="00E64F98"/>
     <w:pPr>
       <w:keepNext/>
       <w:keepLines/>
@@ -4805,7 +4949,7 @@
     <w:basedOn w:val="DefaultParagraphFont"/>
     <w:link w:val="Heading1"/>
     <w:uiPriority w:val="9"/>
-    <w:rsid w:val="00F02656"/>
+    <w:rsid w:val="00E64F98"/>
     <w:rPr>
       <w:rFonts w:ascii="Times New Roman" w:eastAsiaTheme="majorEastAsia" w:hAnsi="Times New Roman" w:cstheme="majorBidi"/>
       <w:b/>
@@ -5635,7 +5779,7 @@
 </file>
 
 <file path=customXml/itemProps1.xml><?xml version="1.0" encoding="utf-8"?>
-<ds:datastoreItem xmlns:ds="http://schemas.openxmlformats.org/officeDocument/2006/customXml" ds:itemID="{28018DC5-6AED-4825-9DD2-D2CAE63C75C2}">
+<ds:datastoreItem xmlns:ds="http://schemas.openxmlformats.org/officeDocument/2006/customXml" ds:itemID="{EB081A6C-8DC0-4BD6-9B50-A8DA69E70854}">
   <ds:schemaRefs>
     <ds:schemaRef ds:uri="http://schemas.openxmlformats.org/officeDocument/2006/bibliography"/>
   </ds:schemaRefs>

</xml_diff>

<commit_message>
Add more to recovery section
Signed-off-by: Misha Turnbull <mishaturnbull@gmail.com>
</commit_message>
<xml_diff>
--- a/Reports/PDR-Avionics.docx
+++ b/Reports/PDR-Avionics.docx
@@ -217,7 +217,7 @@
             </w:rPr>
             <w:fldChar w:fldCharType="separate"/>
           </w:r>
-          <w:hyperlink w:anchor="_Toc1776793" w:history="1">
+          <w:hyperlink w:anchor="_Toc2106062" w:history="1">
             <w:r>
               <w:rPr>
                 <w:rStyle w:val="Hyperlink"/>
@@ -244,7 +244,7 @@
                 <w:noProof/>
                 <w:webHidden/>
               </w:rPr>
-              <w:instrText xml:space="preserve"> PAGEREF _Toc1776793 \h </w:instrText>
+              <w:instrText xml:space="preserve"> PAGEREF _Toc2106062 \h </w:instrText>
             </w:r>
             <w:r>
               <w:rPr>
@@ -287,7 +287,7 @@
               <w:sz w:val="22"/>
             </w:rPr>
           </w:pPr>
-          <w:hyperlink w:anchor="_Toc1776794" w:history="1">
+          <w:hyperlink w:anchor="_Toc2106063" w:history="1">
             <w:r>
               <w:rPr>
                 <w:rStyle w:val="Hyperlink"/>
@@ -314,7 +314,7 @@
                 <w:noProof/>
                 <w:webHidden/>
               </w:rPr>
-              <w:instrText xml:space="preserve"> PAGEREF _Toc1776794 \h </w:instrText>
+              <w:instrText xml:space="preserve"> PAGEREF _Toc2106063 \h </w:instrText>
             </w:r>
             <w:r>
               <w:rPr>
@@ -357,7 +357,7 @@
               <w:sz w:val="22"/>
             </w:rPr>
           </w:pPr>
-          <w:hyperlink w:anchor="_Toc1776795" w:history="1">
+          <w:hyperlink w:anchor="_Toc2106064" w:history="1">
             <w:r>
               <w:rPr>
                 <w:rStyle w:val="Hyperlink"/>
@@ -384,7 +384,7 @@
                 <w:noProof/>
                 <w:webHidden/>
               </w:rPr>
-              <w:instrText xml:space="preserve"> PAGEREF _Toc1776795 \h </w:instrText>
+              <w:instrText xml:space="preserve"> PAGEREF _Toc2106064 \h </w:instrText>
             </w:r>
             <w:r>
               <w:rPr>
@@ -404,7 +404,7 @@
                 <w:noProof/>
                 <w:webHidden/>
               </w:rPr>
-              <w:t>4</w:t>
+              <w:t>3</w:t>
             </w:r>
             <w:r>
               <w:rPr>
@@ -427,7 +427,7 @@
               <w:sz w:val="22"/>
             </w:rPr>
           </w:pPr>
-          <w:hyperlink w:anchor="_Toc1776796" w:history="1">
+          <w:hyperlink w:anchor="_Toc2106065" w:history="1">
             <w:r>
               <w:rPr>
                 <w:rStyle w:val="Hyperlink"/>
@@ -454,7 +454,7 @@
                 <w:noProof/>
                 <w:webHidden/>
               </w:rPr>
-              <w:instrText xml:space="preserve"> PAGEREF _Toc1776796 \h </w:instrText>
+              <w:instrText xml:space="preserve"> PAGEREF _Toc2106065 \h </w:instrText>
             </w:r>
             <w:r>
               <w:rPr>
@@ -474,7 +474,7 @@
                 <w:noProof/>
                 <w:webHidden/>
               </w:rPr>
-              <w:t>4</w:t>
+              <w:t>3</w:t>
             </w:r>
             <w:r>
               <w:rPr>
@@ -497,7 +497,7 @@
               <w:sz w:val="22"/>
             </w:rPr>
           </w:pPr>
-          <w:hyperlink w:anchor="_Toc1776797" w:history="1">
+          <w:hyperlink w:anchor="_Toc2106066" w:history="1">
             <w:r>
               <w:rPr>
                 <w:rStyle w:val="Hyperlink"/>
@@ -524,7 +524,7 @@
                 <w:noProof/>
                 <w:webHidden/>
               </w:rPr>
-              <w:instrText xml:space="preserve"> PAGEREF _Toc1776797 \h </w:instrText>
+              <w:instrText xml:space="preserve"> PAGEREF _Toc2106066 \h </w:instrText>
             </w:r>
             <w:r>
               <w:rPr>
@@ -567,7 +567,7 @@
               <w:sz w:val="22"/>
             </w:rPr>
           </w:pPr>
-          <w:hyperlink w:anchor="_Toc1776798" w:history="1">
+          <w:hyperlink w:anchor="_Toc2106067" w:history="1">
             <w:r>
               <w:rPr>
                 <w:rStyle w:val="Hyperlink"/>
@@ -594,7 +594,7 @@
                 <w:noProof/>
                 <w:webHidden/>
               </w:rPr>
-              <w:instrText xml:space="preserve"> PAGEREF _Toc1776798 \h </w:instrText>
+              <w:instrText xml:space="preserve"> PAGEREF _Toc2106067 \h </w:instrText>
             </w:r>
             <w:r>
               <w:rPr>
@@ -614,7 +614,7 @@
                 <w:noProof/>
                 <w:webHidden/>
               </w:rPr>
-              <w:t>5</w:t>
+              <w:t>4</w:t>
             </w:r>
             <w:r>
               <w:rPr>
@@ -637,7 +637,7 @@
               <w:sz w:val="22"/>
             </w:rPr>
           </w:pPr>
-          <w:hyperlink w:anchor="_Toc1776799" w:history="1">
+          <w:hyperlink w:anchor="_Toc2106068" w:history="1">
             <w:r>
               <w:rPr>
                 <w:rStyle w:val="Hyperlink"/>
@@ -664,7 +664,7 @@
                 <w:noProof/>
                 <w:webHidden/>
               </w:rPr>
-              <w:instrText xml:space="preserve"> PAGEREF _Toc1776799 \h </w:instrText>
+              <w:instrText xml:space="preserve"> PAGEREF _Toc2106068 \h </w:instrText>
             </w:r>
             <w:r>
               <w:rPr>
@@ -684,7 +684,7 @@
                 <w:noProof/>
                 <w:webHidden/>
               </w:rPr>
-              <w:t>8</w:t>
+              <w:t>6</w:t>
             </w:r>
             <w:r>
               <w:rPr>
@@ -707,7 +707,7 @@
               <w:sz w:val="22"/>
             </w:rPr>
           </w:pPr>
-          <w:hyperlink w:anchor="_Toc1776800" w:history="1">
+          <w:hyperlink w:anchor="_Toc2106069" w:history="1">
             <w:r>
               <w:rPr>
                 <w:rStyle w:val="Hyperlink"/>
@@ -734,7 +734,147 @@
                 <w:noProof/>
                 <w:webHidden/>
               </w:rPr>
-              <w:instrText xml:space="preserve"> PAGEREF _Toc1776800 \h </w:instrText>
+              <w:instrText xml:space="preserve"> PAGEREF _Toc2106069 \h </w:instrText>
+            </w:r>
+            <w:r>
+              <w:rPr>
+                <w:noProof/>
+                <w:webHidden/>
+              </w:rPr>
+            </w:r>
+            <w:r>
+              <w:rPr>
+                <w:noProof/>
+                <w:webHidden/>
+              </w:rPr>
+              <w:fldChar w:fldCharType="separate"/>
+            </w:r>
+            <w:r>
+              <w:rPr>
+                <w:noProof/>
+                <w:webHidden/>
+              </w:rPr>
+              <w:t>6</w:t>
+            </w:r>
+            <w:r>
+              <w:rPr>
+                <w:noProof/>
+                <w:webHidden/>
+              </w:rPr>
+              <w:fldChar w:fldCharType="end"/>
+            </w:r>
+          </w:hyperlink>
+        </w:p>
+        <w:p>
+          <w:pPr>
+            <w:pStyle w:val="TOC1"/>
+            <w:tabs>
+              <w:tab w:val="right" w:leader="dot" w:pos="9350"/>
+            </w:tabs>
+            <w:rPr>
+              <w:rFonts w:asciiTheme="minorHAnsi" w:eastAsiaTheme="minorEastAsia" w:hAnsiTheme="minorHAnsi"/>
+              <w:noProof/>
+              <w:sz w:val="22"/>
+            </w:rPr>
+          </w:pPr>
+          <w:hyperlink w:anchor="_Toc2106070" w:history="1">
+            <w:r>
+              <w:rPr>
+                <w:rStyle w:val="Hyperlink"/>
+                <w:noProof/>
+              </w:rPr>
+              <w:t>Recovery</w:t>
+            </w:r>
+            <w:r>
+              <w:rPr>
+                <w:noProof/>
+                <w:webHidden/>
+              </w:rPr>
+              <w:tab/>
+            </w:r>
+            <w:r>
+              <w:rPr>
+                <w:noProof/>
+                <w:webHidden/>
+              </w:rPr>
+              <w:fldChar w:fldCharType="begin"/>
+            </w:r>
+            <w:r>
+              <w:rPr>
+                <w:noProof/>
+                <w:webHidden/>
+              </w:rPr>
+              <w:instrText xml:space="preserve"> PAGEREF _Toc2106070 \h </w:instrText>
+            </w:r>
+            <w:r>
+              <w:rPr>
+                <w:noProof/>
+                <w:webHidden/>
+              </w:rPr>
+            </w:r>
+            <w:r>
+              <w:rPr>
+                <w:noProof/>
+                <w:webHidden/>
+              </w:rPr>
+              <w:fldChar w:fldCharType="separate"/>
+            </w:r>
+            <w:r>
+              <w:rPr>
+                <w:noProof/>
+                <w:webHidden/>
+              </w:rPr>
+              <w:t>7</w:t>
+            </w:r>
+            <w:r>
+              <w:rPr>
+                <w:noProof/>
+                <w:webHidden/>
+              </w:rPr>
+              <w:fldChar w:fldCharType="end"/>
+            </w:r>
+          </w:hyperlink>
+        </w:p>
+        <w:p>
+          <w:pPr>
+            <w:pStyle w:val="TOC1"/>
+            <w:tabs>
+              <w:tab w:val="right" w:leader="dot" w:pos="9350"/>
+            </w:tabs>
+            <w:rPr>
+              <w:rFonts w:asciiTheme="minorHAnsi" w:eastAsiaTheme="minorEastAsia" w:hAnsiTheme="minorHAnsi"/>
+              <w:noProof/>
+              <w:sz w:val="22"/>
+            </w:rPr>
+          </w:pPr>
+          <w:hyperlink w:anchor="_Toc2106071" w:history="1">
+            <w:r>
+              <w:rPr>
+                <w:rStyle w:val="Hyperlink"/>
+                <w:noProof/>
+              </w:rPr>
+              <w:t>Ground Control</w:t>
+            </w:r>
+            <w:r>
+              <w:rPr>
+                <w:noProof/>
+                <w:webHidden/>
+              </w:rPr>
+              <w:tab/>
+            </w:r>
+            <w:r>
+              <w:rPr>
+                <w:noProof/>
+                <w:webHidden/>
+              </w:rPr>
+              <w:fldChar w:fldCharType="begin"/>
+            </w:r>
+            <w:r>
+              <w:rPr>
+                <w:noProof/>
+                <w:webHidden/>
+              </w:rPr>
+              <w:instrText xml:space="preserve"> PAGEREF _Toc2106071 \h </w:instrText>
             </w:r>
             <w:r>
               <w:rPr>
@@ -790,7 +930,7 @@
       <w:pPr>
         <w:pStyle w:val="Heading1"/>
       </w:pPr>
-      <w:bookmarkStart w:id="0" w:name="_Toc1776793"/>
+      <w:bookmarkStart w:id="0" w:name="_Toc2106062"/>
       <w:r>
         <w:lastRenderedPageBreak/>
         <w:t>Overall System Architecture</w:t>
@@ -838,7 +978,23 @@
         <w:fldChar w:fldCharType="end"/>
       </w:r>
       <w:r>
-        <w:t>) and BeagleBone Enhanced (BBE</w:t>
+        <w:t xml:space="preserve">) and BeagleBone </w:t>
+      </w:r>
+      <w:proofErr w:type="spellStart"/>
+      <w:r>
+        <w:t>En</w:t>
+      </w:r>
+      <w:proofErr w:type="spellEnd"/>
+      <w:r>
+        <w:t xml:space="preserve"> </w:t>
+      </w:r>
+      <w:proofErr w:type="spellStart"/>
+      <w:r>
+        <w:t>hanced</w:t>
+      </w:r>
+      <w:proofErr w:type="spellEnd"/>
+      <w:r>
+        <w:t xml:space="preserve"> (BBE</w:t>
       </w:r>
       <w:r>
         <w:fldChar w:fldCharType="begin"/>
@@ -926,7 +1082,7 @@
       <w:pPr>
         <w:pStyle w:val="Heading1"/>
       </w:pPr>
-      <w:bookmarkStart w:id="1" w:name="_Toc1776794"/>
+      <w:bookmarkStart w:id="1" w:name="_Toc2106063"/>
       <w:r>
         <w:t>Electronics and Altitude Monitoring</w:t>
       </w:r>
@@ -994,7 +1150,7 @@
       <w:pPr>
         <w:pStyle w:val="Heading2"/>
       </w:pPr>
-      <w:bookmarkStart w:id="2" w:name="_Toc1776795"/>
+      <w:bookmarkStart w:id="2" w:name="_Toc2106064"/>
       <w:r>
         <w:t>Avionics System Overview</w:t>
       </w:r>
@@ -1009,7 +1165,7 @@
       <w:pPr>
         <w:pStyle w:val="Heading3"/>
       </w:pPr>
-      <w:bookmarkStart w:id="3" w:name="_Toc1776796"/>
+      <w:bookmarkStart w:id="3" w:name="_Toc2106065"/>
       <w:r>
         <w:t>Position Monitoring</w:t>
       </w:r>
@@ -1391,7 +1547,7 @@
       <w:pPr>
         <w:pStyle w:val="Heading4"/>
       </w:pPr>
-      <w:bookmarkStart w:id="4" w:name="_Toc1776797"/>
+      <w:bookmarkStart w:id="4" w:name="_Toc2106066"/>
       <w:r>
         <w:t>Global Positioning System (GPS</w:t>
       </w:r>
@@ -1601,7 +1757,7 @@
       <w:pPr>
         <w:pStyle w:val="Heading4"/>
       </w:pPr>
-      <w:bookmarkStart w:id="5" w:name="_Toc1776798"/>
+      <w:bookmarkStart w:id="5" w:name="_Toc2106067"/>
       <w:r>
         <w:t>Barome</w:t>
       </w:r>
@@ -3295,7 +3451,7 @@
       <w:pPr>
         <w:pStyle w:val="Heading4"/>
       </w:pPr>
-      <w:bookmarkStart w:id="6" w:name="_Toc1776799"/>
+      <w:bookmarkStart w:id="6" w:name="_Toc2106068"/>
       <w:r>
         <w:t>Doppler Effect Speed Measurement</w:t>
       </w:r>
@@ -3342,7 +3498,7 @@
       <w:pPr>
         <w:pStyle w:val="Heading4"/>
       </w:pPr>
-      <w:bookmarkStart w:id="7" w:name="_Toc1776800"/>
+      <w:bookmarkStart w:id="7" w:name="_Toc2106069"/>
       <w:r>
         <w:t>Inertial Navigation System</w:t>
       </w:r>
@@ -4211,9 +4367,11 @@
       <w:pPr>
         <w:pStyle w:val="Heading1"/>
       </w:pPr>
+      <w:bookmarkStart w:id="8" w:name="_Toc2106070"/>
       <w:r>
         <w:t>Recovery</w:t>
       </w:r>
+      <w:bookmarkEnd w:id="8"/>
     </w:p>
     <w:p>
       <w:r>
@@ -4246,7 +4404,7 @@
         </w:rPr>
         <w:lastRenderedPageBreak/>
         <w:drawing>
-          <wp:anchor distT="0" distB="0" distL="114300" distR="114300" simplePos="0" relativeHeight="251658240" behindDoc="0" locked="0" layoutInCell="1" allowOverlap="1" wp14:anchorId="608977FD" wp14:editId="0D5492EF">
+          <wp:anchor distT="0" distB="0" distL="114300" distR="114300" simplePos="0" relativeHeight="251658240" behindDoc="0" locked="0" layoutInCell="1" allowOverlap="1" wp14:anchorId="608977FD" wp14:editId="67DBE05E">
             <wp:simplePos x="0" y="0"/>
             <wp:positionH relativeFrom="column">
               <wp:posOffset>2453005</wp:posOffset>
@@ -4301,8 +4459,60 @@
       <w:r>
         <w:t xml:space="preserve">By implementing a simple velocity check (or even simpler, an altitude-changing-at-minimum-rate check) we can further use the same abort procedure to perform on-the-pad aborts.  During an on-the-pad abort, we only want to safely shut down the engine (if it’s been turned on) and depressurize the tanks.  Ejecting the nosecone and deploying parachutes would not be productive.  </w:t>
       </w:r>
-      <w:bookmarkStart w:id="8" w:name="_GoBack"/>
-      <w:bookmarkEnd w:id="8"/>
+    </w:p>
+    <w:p>
+      <w:r>
+        <w:t xml:space="preserve">Deciding when to abort based on an avionics unit failure of any type is discussed </w:t>
+      </w:r>
+      <w:r>
+        <w:t>later</w:t>
+      </w:r>
+      <w:r>
+        <w:t xml:space="preserve">, in the risk assessment section.  However, it is imperative that the recovery procedure does </w:t>
+      </w:r>
+      <w:r>
+        <w:rPr>
+          <w:i/>
+        </w:rPr>
+        <w:t>not</w:t>
+      </w:r>
+      <w:r>
+        <w:t xml:space="preserve"> depend on having a functioning communications link – that is, it can be triggered by an on-board abort signal.</w:t>
+      </w:r>
+      <w:r>
+        <w:t xml:space="preserve">  </w:t>
+      </w:r>
+      <w:r>
+        <w:t xml:space="preserve">To do this, a dedicated program will run on both the vehicle and ground control to factor in available information and determine an automatic abort signal.  </w:t>
+      </w:r>
+    </w:p>
+    <w:p>
+      <w:r>
+        <w:t xml:space="preserve">Because data such as current GPS position and integrated INS solutions are not available to the vehicle but rather on the ground, there are scenarios possible where an abort can be made by ground controllers </w:t>
+      </w:r>
+      <w:r>
+        <w:t xml:space="preserve">before the automated system would have determined it.  While it hasn’t been set in stone yet, we are weighing the pros and cons of having a separate SBC to </w:t>
+      </w:r>
+      <w:r>
+        <w:t xml:space="preserve">run the </w:t>
+      </w:r>
+      <w:r>
+        <w:t xml:space="preserve">abort decision-making algorithm.  Since that </w:t>
+      </w:r>
+      <w:r>
+        <w:t xml:space="preserve">process could be resource-intensive, having its own dedicated hardware would not only be a safety enhancement but also provide a platform capable of running a more in-depth analysis of all variables and make </w:t>
+      </w:r>
+      <w:r>
+        <w:t>a more informed</w:t>
+      </w:r>
+      <w:r>
+        <w:t>, and therefore safer, abort decision.</w:t>
+      </w:r>
+      <w:bookmarkStart w:id="9" w:name="_GoBack"/>
+      <w:bookmarkEnd w:id="9"/>
+      <w:r>
+        <w:t xml:space="preserve"> </w:t>
+      </w:r>
     </w:p>
     <w:p>
       <w:pPr>
@@ -4313,9 +4523,12 @@
       <w:pPr>
         <w:pStyle w:val="Heading1"/>
       </w:pPr>
-      <w:r>
+      <w:bookmarkStart w:id="10" w:name="_Toc2106071"/>
+      <w:r>
+        <w:lastRenderedPageBreak/>
         <w:t>Ground Control</w:t>
       </w:r>
+      <w:bookmarkEnd w:id="10"/>
     </w:p>
     <w:p>
       <w:r>
@@ -5773,7 +5986,7 @@
 </file>
 
 <file path=customXml/itemProps1.xml><?xml version="1.0" encoding="utf-8"?>
-<ds:datastoreItem xmlns:ds="http://schemas.openxmlformats.org/officeDocument/2006/customXml" ds:itemID="{D7DA4519-6F48-44CE-BD49-04C1E63E71C7}">
+<ds:datastoreItem xmlns:ds="http://schemas.openxmlformats.org/officeDocument/2006/customXml" ds:itemID="{25BF1668-DABD-4E6F-8367-D5D062472855}">
   <ds:schemaRefs>
     <ds:schemaRef ds:uri="http://schemas.openxmlformats.org/officeDocument/2006/bibliography"/>
   </ds:schemaRefs>

</xml_diff>